<commit_message>
fix animation and collison
fix animation and collison
</commit_message>
<xml_diff>
--- a/Planificarea si cerintele proiectului.docx
+++ b/Planificarea si cerintele proiectului.docx
@@ -83,21 +83,7 @@
           <w:sz w:val="18"/>
           <w:szCs w:val="18"/>
         </w:rPr>
-        <w:t>, deoarece unii studenți pot dori să implementeze lucruri suplimentare neprecizate în barem. în acest caz trebuie să î</w:t>
-      </w:r>
-      <w:r>
-        <w:rPr>
-          <w:sz w:val="18"/>
-          <w:szCs w:val="18"/>
-        </w:rPr>
-        <w:t>mi dea mesaj înainte de a le implementa ca să discutăm un enunț pentru barem și să adăugăm acel task și pentru ceilalți care vor să îl implementeze. Acest fapt nu afectează nota decât pozitiv, deorece si fără aceste taskuri se poate lua 10 - un astfel de t</w:t>
-      </w:r>
-      <w:r>
-        <w:rPr>
-          <w:sz w:val="18"/>
-          <w:szCs w:val="18"/>
-        </w:rPr>
-        <w:t>ask doar aduce opțiuni în plus.</w:t>
+        <w:t>, deoarece unii studenți pot dori să implementeze lucruri suplimentare neprecizate în barem. în acest caz trebuie să îmi dea mesaj înainte de a le implementa ca să discutăm un enunț pentru barem și să adăugăm acel task și pentru ceilalți care vor să îl implementeze. Acest fapt nu afectează nota decât pozitiv, deorece si fără aceste taskuri se poate lua 10 - un astfel de task doar aduce opțiuni în plus.</w:t>
       </w:r>
     </w:p>
     <w:p>
@@ -151,21 +137,7 @@
           <w:sz w:val="18"/>
           <w:szCs w:val="18"/>
         </w:rPr>
-        <w:t>studentul a prezentat în săptămâna cu bonus dar avea greșeli sau taskuri incomplete și a decis să îndrepte situa</w:t>
-      </w:r>
-      <w:r>
-        <w:rPr>
-          <w:sz w:val="18"/>
-          <w:szCs w:val="18"/>
-        </w:rPr>
-        <w:t>ț</w:t>
-      </w:r>
-      <w:r>
-        <w:rPr>
-          <w:sz w:val="18"/>
-          <w:szCs w:val="18"/>
-        </w:rPr>
-        <w:t>ia</w:t>
+        <w:t>studentul a prezentat în săptămâna cu bonus dar avea greșeli sau taskuri incomplete și a decis să îndrepte situația</w:t>
       </w:r>
     </w:p>
     <w:p>
@@ -184,14 +156,7 @@
           <w:sz w:val="18"/>
           <w:szCs w:val="18"/>
         </w:rPr>
-        <w:t>am reprogramat pe cineva din motive justificate: probleme tehnice (unuia dintre noi nu ne-a mers calculatorul sau netul etc), probleme administrative (nu a putut prezenta avand probleme cu căminul, cu secretariatul etc), probleme de sănătate, e om seri</w:t>
-      </w:r>
-      <w:r>
-        <w:rPr>
-          <w:sz w:val="18"/>
-          <w:szCs w:val="18"/>
-        </w:rPr>
-        <w:t>os și ar fi terminat complet tema dar s-a aglomerat cu alte materii etc.</w:t>
+        <w:t>am reprogramat pe cineva din motive justificate: probleme tehnice (unuia dintre noi nu ne-a mers calculatorul sau netul etc), probleme administrative (nu a putut prezenta avand probleme cu căminul, cu secretariatul etc), probleme de sănătate, e om serios și ar fi terminat complet tema dar s-a aglomerat cu alte materii etc.</w:t>
       </w:r>
     </w:p>
     <w:p>
@@ -227,15 +192,7 @@
           <w:sz w:val="18"/>
           <w:szCs w:val="18"/>
         </w:rPr>
-        <w:t>Atentie! Perioada de punctaj normal nu va avea bonus aplicat dacă stude</w:t>
-      </w:r>
-      <w:r>
-        <w:rPr>
-          <w:b/>
-          <w:sz w:val="18"/>
-          <w:szCs w:val="18"/>
-        </w:rPr>
-        <w:t>ntul se prezintă pentru prima oară cu etapa proiectului rezolvată și fără o amânare justificată.</w:t>
+        <w:t>Atentie! Perioada de punctaj normal nu va avea bonus aplicat dacă studentul se prezintă pentru prima oară cu etapa proiectului rezolvată și fără o amânare justificată.</w:t>
       </w:r>
     </w:p>
     <w:p>
@@ -333,15 +290,7 @@
           <w:sz w:val="18"/>
           <w:szCs w:val="18"/>
         </w:rPr>
-        <w:t>Important! Pentru studenții de la ID se va aplica bonusul de 15% pe toate punctajele din cauza timp</w:t>
-      </w:r>
-      <w:r>
-        <w:rPr>
-          <w:b/>
-          <w:sz w:val="18"/>
-          <w:szCs w:val="18"/>
-        </w:rPr>
-        <w:t>ului scurt până la examen - deci pentru ID nu contează data din dreptul deadline-ului, singura dată care contează e data examenului: 28.01.2024</w:t>
+        <w:t>Important! Pentru studenții de la ID se va aplica bonusul de 15% pe toate punctajele din cauza timpului scurt până la examen - deci pentru ID nu contează data din dreptul deadline-ului, singura dată care contează e data examenului: 28.01.2024</w:t>
       </w:r>
     </w:p>
     <w:p>
@@ -387,28 +336,7 @@
           <w:sz w:val="18"/>
           <w:szCs w:val="18"/>
         </w:rPr>
-        <w:t xml:space="preserve"> Puteti trimite etapa si daca e</w:t>
-      </w:r>
-      <w:r>
-        <w:rPr>
-          <w:sz w:val="18"/>
-          <w:szCs w:val="18"/>
-        </w:rPr>
-        <w:t xml:space="preserve"> undeva pe la 90% gata sau cu mici buguri si tot consider bonusul cat timp imi spuneti situatia, si chiar puteti remedia problema pana la prezentare. (evident nu se considera bonusul pentru o etapa care e abia inceputa sau cu foarte multe lucruri gresite).</w:t>
-      </w:r>
-      <w:r>
-        <w:rPr>
-          <w:sz w:val="18"/>
-          <w:szCs w:val="18"/>
-        </w:rPr>
-        <w:t xml:space="preserve"> De asemenea consider bonusul si daca ati intarziat cateva minute (nu cateva zile!). Deci incercarea mea e sa nu vedeti deadline-ul ca fiind ceva stresant ci dimpotriva sa aveti curaj sa trimiteti ce ati lucrat si sa puneti interbari cu privire la ce nu a </w:t>
-      </w:r>
-      <w:r>
-        <w:rPr>
-          <w:sz w:val="18"/>
-          <w:szCs w:val="18"/>
-        </w:rPr>
-        <w:t>mers.</w:t>
+        <w:t xml:space="preserve"> Puteti trimite etapa si daca e undeva pe la 90% gata sau cu mici buguri si tot consider bonusul cat timp imi spuneti situatia, si chiar puteti remedia problema pana la prezentare. (evident nu se considera bonusul pentru o etapa care e abia inceputa sau cu foarte multe lucruri gresite). De asemenea consider bonusul si daca ati intarziat cateva minute (nu cateva zile!). Deci incercarea mea e sa nu vedeti deadline-ul ca fiind ceva stresant ci dimpotriva sa aveti curaj sa trimiteti ce ati lucrat si sa puneti interbari cu privire la ce nu a mers.</w:t>
       </w:r>
     </w:p>
     <w:p>
@@ -435,14 +363,7 @@
           <w:sz w:val="18"/>
           <w:szCs w:val="18"/>
         </w:rPr>
-        <w:t>i insa e bine sa prezentati cat mai curand cand aveti codul proaspat in minte. De asemenea, daca aveti greseli ori lucruri lipsa la o etapa, care ar duce la depunctari, puteti sa recuperati punc</w:t>
-      </w:r>
-      <w:r>
-        <w:rPr>
-          <w:sz w:val="18"/>
-          <w:szCs w:val="18"/>
-        </w:rPr>
-        <w:t>tele in etapa urmatoare, daca ati modificat/completat acele lucruri in cadrul proiectului.</w:t>
+        <w:t>i insa e bine sa prezentati cat mai curand cand aveti codul proaspat in minte. De asemenea, daca aveti greseli ori lucruri lipsa la o etapa, care ar duce la depunctari, puteti sa recuperati punctele in etapa urmatoare, daca ati modificat/completat acele lucruri in cadrul proiectului.</w:t>
       </w:r>
     </w:p>
     <w:p>
@@ -469,14 +390,7 @@
           <w:sz w:val="18"/>
           <w:szCs w:val="18"/>
         </w:rPr>
-        <w:t>Puncte</w:t>
-      </w:r>
-      <w:r>
-        <w:rPr>
-          <w:sz w:val="18"/>
-          <w:szCs w:val="18"/>
-        </w:rPr>
-        <w:t xml:space="preserve">le nu sunt pierdute pentru totdeauna, </w:t>
+        <w:t xml:space="preserve">Punctele nu sunt pierdute pentru totdeauna, </w:t>
       </w:r>
       <w:r>
         <w:rPr>
@@ -545,14 +459,7 @@
           <w:sz w:val="18"/>
           <w:szCs w:val="18"/>
         </w:rPr>
-        <w:t>Etapele de l</w:t>
-      </w:r>
-      <w:r>
-        <w:rPr>
-          <w:sz w:val="18"/>
-          <w:szCs w:val="18"/>
-        </w:rPr>
-        <w:t>a 1 incolo trebuie prezentate pentru a lua puncte pe ele.</w:t>
+        <w:t>Etapele de la 1 incolo trebuie prezentate pentru a lua puncte pe ele.</w:t>
       </w:r>
     </w:p>
     <w:p>
@@ -579,21 +486,7 @@
           <w:sz w:val="18"/>
           <w:szCs w:val="18"/>
         </w:rPr>
-        <w:t>(adică puteți, de exemplu să faceți bonusul dupa 3 săptămâni de la deadline) însă bonusului i se va aplica penalizarea</w:t>
-      </w:r>
-      <w:r>
-        <w:rPr>
-          <w:sz w:val="18"/>
-          <w:szCs w:val="18"/>
-        </w:rPr>
-        <w:t xml:space="preserve"> sau bonusul de timp al etapei. De exemplu, etapa a fost făcută cu bonus de timp, și după 3 săptămâni de la deadline trimiteți și un task bonus, i se va aplica și lui bonusul de timp al etapei (iar dacă există penalizare de timp i se va aplica penalizarea)</w:t>
-      </w:r>
-      <w:r>
-        <w:rPr>
-          <w:sz w:val="18"/>
-          <w:szCs w:val="18"/>
-        </w:rPr>
-        <w:t>. Motivul: încurajarea studentului de a face taskurile obligatorii la timp..</w:t>
+        <w:t>(adică puteți, de exemplu să faceți bonusul dupa 3 săptămâni de la deadline) însă bonusului i se va aplica penalizarea sau bonusul de timp al etapei. De exemplu, etapa a fost făcută cu bonus de timp, și după 3 săptămâni de la deadline trimiteți și un task bonus, i se va aplica și lui bonusul de timp al etapei (iar dacă există penalizare de timp i se va aplica penalizarea). Motivul: încurajarea studentului de a face taskurile obligatorii la timp..</w:t>
       </w:r>
     </w:p>
     <w:p>
@@ -674,36 +567,22 @@
           <w:sz w:val="18"/>
           <w:szCs w:val="18"/>
         </w:rPr>
-        <w:t>e un minim necesar pentru a avea un proiect de notă recomandată( = 6p pentru învățământ la zi). Punctajul maxim din dreptul fiecărei categorii e suma punctajelor maxime pentru fiecare subpunct (dacă ați face maximul de elemente cerute, cu complexitate maxi</w:t>
+        <w:t xml:space="preserve">e un minim necesar pentru a avea un proiect de notă recomandată( = 6p pentru învățământ la zi). Punctajul maxim din dreptul fiecărei categorii e suma punctajelor maxime pentru fiecare subpunct (dacă ați face maximul de elemente cerute, cu complexitate maximă). </w:t>
       </w:r>
+    </w:p>
+    <w:p>
+      <w:pPr>
+        <w:rPr>
+          <w:sz w:val="18"/>
+          <w:szCs w:val="18"/>
+        </w:rPr>
+      </w:pPr>
       <w:r>
         <w:rPr>
           <w:sz w:val="18"/>
           <w:szCs w:val="18"/>
         </w:rPr>
-        <w:t xml:space="preserve">mă). </w:t>
-      </w:r>
-    </w:p>
-    <w:p>
-      <w:pPr>
-        <w:rPr>
-          <w:sz w:val="18"/>
-          <w:szCs w:val="18"/>
-        </w:rPr>
-      </w:pPr>
-      <w:r>
-        <w:rPr>
-          <w:sz w:val="18"/>
-          <w:szCs w:val="18"/>
-        </w:rPr>
-        <w:t>Termenul "recomandat" nu înseamnă să vă opriți neapărat la acel punctaj, este doar orientativ (de exemplu pentru creativitate am pus recomandat:0 deorece nu e obligatoriu să veniți pentru proiect cu ceva nemaivăzut, dar e totuși încurajat să aveți id</w:t>
-      </w:r>
-      <w:r>
-        <w:rPr>
-          <w:sz w:val="18"/>
-          <w:szCs w:val="18"/>
-        </w:rPr>
-        <w:t>ei originale etc.)</w:t>
+        <w:t>Termenul "recomandat" nu înseamnă să vă opriți neapărat la acel punctaj, este doar orientativ (de exemplu pentru creativitate am pus recomandat:0 deorece nu e obligatoriu să veniți pentru proiect cu ceva nemaivăzut, dar e totuși încurajat să aveți idei originale etc.)</w:t>
       </w:r>
     </w:p>
     <w:p>
@@ -1164,14 +1043,7 @@
                 <w:sz w:val="18"/>
                 <w:szCs w:val="18"/>
               </w:rPr>
-              <w:t>(0.05) Regulile d</w:t>
-            </w:r>
-            <w:r>
-              <w:rPr>
-                <w:sz w:val="18"/>
-                <w:szCs w:val="18"/>
-              </w:rPr>
-              <w:t>e joc: care sunt acțiunile posibile ale jucătorului. În ce situații se termină jocul. Cum se decide dacă a câștigat sau pierdut, cum se calculează eventualul scor.</w:t>
+              <w:t>(0.05) Regulile de joc: care sunt acțiunile posibile ale jucătorului. În ce situații se termină jocul. Cum se decide dacă a câștigat sau pierdut, cum se calculează eventualul scor.</w:t>
             </w:r>
           </w:p>
           <w:p>
@@ -1192,14 +1064,7 @@
                 <w:sz w:val="18"/>
                 <w:szCs w:val="18"/>
               </w:rPr>
-              <w:t>(0.1) Stabilirea interacțiunii cu utilizatorul. Poate fi dată ca descriere în cuvinte sau di</w:t>
-            </w:r>
-            <w:r>
-              <w:rPr>
-                <w:sz w:val="18"/>
-                <w:szCs w:val="18"/>
-              </w:rPr>
-              <w:t>agramă UML (doar pentru acțiunile principale, nu tot jocul). Aceasta trebuie să cuprindă scenarii de utilizare. Care e prima interfață pe care o vede utilizatorul. Ce acțiuni disponibile are când intră în aplicație etc.</w:t>
+              <w:t>(0.1) Stabilirea interacțiunii cu utilizatorul. Poate fi dată ca descriere în cuvinte sau diagramă UML (doar pentru acțiunile principale, nu tot jocul). Aceasta trebuie să cuprindă scenarii de utilizare. Care e prima interfață pe care o vede utilizatorul. Ce acțiuni disponibile are când intră în aplicație etc.</w:t>
             </w:r>
           </w:p>
           <w:p>
@@ -1220,14 +1085,7 @@
                 <w:sz w:val="18"/>
                 <w:szCs w:val="18"/>
               </w:rPr>
-              <w:t>(0.02) Identificarea categoriei de u</w:t>
-            </w:r>
-            <w:r>
-              <w:rPr>
-                <w:sz w:val="18"/>
-                <w:szCs w:val="18"/>
-              </w:rPr>
-              <w:t xml:space="preserve">tilizatori (vârstă, personalitate, interese, cadru social). </w:t>
+              <w:t xml:space="preserve">(0.02) Identificarea categoriei de utilizatori (vârstă, personalitate, interese, cadru social). </w:t>
             </w:r>
             <w:r>
               <w:rPr>
@@ -1235,15 +1093,7 @@
                 <w:sz w:val="18"/>
                 <w:szCs w:val="18"/>
               </w:rPr>
-              <w:t xml:space="preserve">Exemplu: jocul este dedicat vegetarienilor de toate vârstele, cu nivel mediu spre ridicat de cultură generală, pasionați de gătit, strategie și ecologie </w:t>
-            </w:r>
-            <w:r>
-              <w:rPr>
-                <w:color w:val="666666"/>
-                <w:sz w:val="18"/>
-                <w:szCs w:val="18"/>
-              </w:rPr>
-              <w:t>😀</w:t>
+              <w:t>Exemplu: jocul este dedicat vegetarienilor de toate vârstele, cu nivel mediu spre ridicat de cultură generală, pasionați de gătit, strategie și ecologie 😀</w:t>
             </w:r>
           </w:p>
           <w:p>
@@ -1264,14 +1114,7 @@
                 <w:sz w:val="18"/>
                 <w:szCs w:val="18"/>
               </w:rPr>
-              <w:t>(0.03) Stabilirea cuvintelor/sintagmelor</w:t>
-            </w:r>
-            <w:r>
-              <w:rPr>
-                <w:sz w:val="18"/>
-                <w:szCs w:val="18"/>
-              </w:rPr>
-              <w:t xml:space="preserve"> cheie (o lista cu minim 5-6 cuvinte cheie care descriu jocul). Motiv: unele platforme pentru publicarea jocurilor cer astfel de sintagme cheie (keywords, tags etc.)</w:t>
+              <w:t>(0.03) Stabilirea cuvintelor/sintagmelor cheie (o lista cu minim 5-6 cuvinte cheie care descriu jocul). Motiv: unele platforme pentru publicarea jocurilor cer astfel de sintagme cheie (keywords, tags etc.)</w:t>
             </w:r>
           </w:p>
           <w:p>
@@ -1292,21 +1135,7 @@
                 <w:sz w:val="18"/>
                 <w:szCs w:val="18"/>
               </w:rPr>
-              <w:t>(0.2) Căutarea unor jocuri similare (4-5 jocuri) ca temă pentru a observa lucrurile pro și</w:t>
-            </w:r>
-            <w:r>
-              <w:rPr>
-                <w:sz w:val="18"/>
-                <w:szCs w:val="18"/>
-              </w:rPr>
-              <w:t xml:space="preserve"> contra (minim 2 aspecte pozitive și minim 2 aspecte negative pentru fiecare joc. Jocurile pot fi evaluate fi pe baza unui demo, a vizionării unor streaming-uri sau videoclipuri gratuite care arată desfășurarea jocului, și chiar cu ajutorul review-urilor. </w:t>
-            </w:r>
-            <w:r>
-              <w:rPr>
-                <w:sz w:val="18"/>
-                <w:szCs w:val="18"/>
-              </w:rPr>
-              <w:t xml:space="preserve">Nu este necesară </w:t>
+              <w:t xml:space="preserve">(0.2) Căutarea unor jocuri similare (4-5 jocuri) ca temă pentru a observa lucrurile pro și contra (minim 2 aspecte pozitive și minim 2 aspecte negative pentru fiecare joc. Jocurile pot fi evaluate fi pe baza unui demo, a vizionării unor streaming-uri sau videoclipuri gratuite care arată desfășurarea jocului, și chiar cu ajutorul review-urilor. Nu este necesară </w:t>
             </w:r>
             <w:r>
               <w:rPr>
@@ -1322,15 +1151,7 @@
                 <w:sz w:val="18"/>
                 <w:szCs w:val="18"/>
               </w:rPr>
-              <w:t>De exemplu dacă doriți să faceți un joc de simulare a unui sat veți enumera jocuri de simulare pentru un fel de comunitate (sat, oraș, trib etc.) J</w:t>
-            </w:r>
-            <w:r>
-              <w:rPr>
-                <w:color w:val="666666"/>
-                <w:sz w:val="18"/>
-                <w:szCs w:val="18"/>
-              </w:rPr>
-              <w:t>ocurile găsite nu trebuie să fie identice ca idee cu jocul vostru ci doar să aibă niște caracteristici similare.</w:t>
+              <w:t>De exemplu dacă doriți să faceți un joc de simulare a unui sat veți enumera jocuri de simulare pentru un fel de comunitate (sat, oraș, trib etc.) Jocurile găsite nu trebuie să fie identice ca idee cu jocul vostru ci doar să aibă niște caracteristici similare.</w:t>
             </w:r>
           </w:p>
           <w:p>
@@ -1628,21 +1449,7 @@
                 <w:sz w:val="18"/>
                 <w:szCs w:val="18"/>
               </w:rPr>
-              <w:t>(0.15) Terenul trebuie să aibă un relief variat(să existe multiple zone joase și înalte). Terenul va avea alocat un ma</w:t>
-            </w:r>
-            <w:r>
-              <w:rPr>
-                <w:sz w:val="18"/>
-                <w:szCs w:val="18"/>
-              </w:rPr>
-              <w:t>terial ce cuprinde multiple (minim 3) texturi (de exemplu, textură de iarbă, de nisip, de rocă etc). Texturile asociate trebuie pictate pe teren astfel încât să fie în concordanță cu forma terenului (de exemplu o groapă adâncă va avea textură de rocă și nu</w:t>
-            </w:r>
-            <w:r>
-              <w:rPr>
-                <w:sz w:val="18"/>
-                <w:szCs w:val="18"/>
-              </w:rPr>
-              <w:t xml:space="preserve"> cu iarbă/floricele)</w:t>
+              <w:t>(0.15) Terenul trebuie să aibă un relief variat(să existe multiple zone joase și înalte). Terenul va avea alocat un material ce cuprinde multiple (minim 3) texturi (de exemplu, textură de iarbă, de nisip, de rocă etc). Texturile asociate trebuie pictate pe teren astfel încât să fie în concordanță cu forma terenului (de exemplu o groapă adâncă va avea textură de rocă și nu cu iarbă/floricele)</w:t>
             </w:r>
           </w:p>
           <w:p>
@@ -1752,14 +1559,7 @@
                 <w:sz w:val="18"/>
                 <w:szCs w:val="18"/>
               </w:rPr>
-              <w:t>(0.1) Obiect cu material lucios(care reflectă mediul) pe anumite zone și nelucios pe altele în funcție de un anumit pattern (rezolvarea se va face prin b</w:t>
-            </w:r>
-            <w:r>
-              <w:rPr>
-                <w:sz w:val="18"/>
-                <w:szCs w:val="18"/>
-              </w:rPr>
-              <w:t>lueprints)</w:t>
+              <w:t>(0.1) Obiect cu material lucios(care reflectă mediul) pe anumite zone și nelucios pe altele în funcție de un anumit pattern (rezolvarea se va face prin blueprints)</w:t>
             </w:r>
           </w:p>
           <w:p>
@@ -1835,14 +1635,7 @@
                 <w:sz w:val="18"/>
                 <w:szCs w:val="18"/>
               </w:rPr>
-              <w:t xml:space="preserve">(0.15) Obiect </w:t>
-            </w:r>
-            <w:r>
-              <w:rPr>
-                <w:sz w:val="18"/>
-                <w:szCs w:val="18"/>
-              </w:rPr>
-              <w:t>care are un material cu gradient în 3 culori (gradientul se va realiza prin blueprints fără a folosi o textură externă)</w:t>
+              <w:t>(0.15) Obiect care are un material cu gradient în 3 culori (gradientul se va realiza prin blueprints fără a folosi o textură externă)</w:t>
             </w:r>
           </w:p>
           <w:p>
@@ -1861,14 +1654,7 @@
                 <w:sz w:val="18"/>
                 <w:szCs w:val="18"/>
               </w:rPr>
-              <w:t>(0.1) Obiect care are un material transparent pe porțiuni și opac pe altele. Porțiunile de transparență sunt decise printr-un pattern (d</w:t>
-            </w:r>
-            <w:r>
-              <w:rPr>
-                <w:sz w:val="18"/>
-                <w:szCs w:val="18"/>
-              </w:rPr>
-              <w:t>e exemplu altă textură)</w:t>
+              <w:t>(0.1) Obiect care are un material transparent pe porțiuni și opac pe altele. Porțiunile de transparență sunt decise printr-un pattern (de exemplu altă textură)</w:t>
             </w:r>
           </w:p>
           <w:p>
@@ -1906,14 +1692,7 @@
                 <w:sz w:val="18"/>
                 <w:szCs w:val="18"/>
               </w:rPr>
-              <w:t>(0.2) simularea unei culori cu sclipici (puncte sclipitoare dispuse în mod aleator) folosind un nod de zgomot și fără folosirea unei texturi</w:t>
-            </w:r>
-            <w:r>
-              <w:rPr>
-                <w:sz w:val="18"/>
-                <w:szCs w:val="18"/>
-              </w:rPr>
-              <w:t xml:space="preserve"> externe (adică a unei imagini)</w:t>
+              <w:t>(0.2) simularea unei culori cu sclipici (puncte sclipitoare dispuse în mod aleator) folosind un nod de zgomot și fără folosirea unei texturi externe (adică a unei imagini)</w:t>
             </w:r>
           </w:p>
           <w:p>
@@ -1987,15 +1766,7 @@
                 <w:sz w:val="18"/>
                 <w:szCs w:val="18"/>
               </w:rPr>
-              <w:t xml:space="preserve">Etapa 2 </w:t>
-            </w:r>
-            <w:r>
-              <w:rPr>
-                <w:b/>
-                <w:sz w:val="18"/>
-                <w:szCs w:val="18"/>
-              </w:rPr>
-              <w:t>(punctaj recomandat 1,  maxim:2.6)  - pion/caracter, sistemul de damage</w:t>
+              <w:t>Etapa 2 (punctaj recomandat 1,  maxim:2.6)  - pion/caracter, sistemul de damage</w:t>
             </w:r>
           </w:p>
         </w:tc>
@@ -2199,14 +1970,7 @@
                 <w:sz w:val="18"/>
                 <w:szCs w:val="18"/>
               </w:rPr>
-              <w:t>(0.1) Realizare pion prin extinderea clasei Pawn</w:t>
-            </w:r>
-            <w:r>
-              <w:rPr>
-                <w:sz w:val="18"/>
-                <w:szCs w:val="18"/>
-              </w:rPr>
-              <w:t xml:space="preserve"> sau DefaultPawn</w:t>
+              <w:t>(0.1) Realizare pion prin extinderea clasei Pawn sau DefaultPawn</w:t>
             </w:r>
             <w:r>
               <w:rPr>
@@ -2291,14 +2055,7 @@
                 <w:sz w:val="18"/>
                 <w:szCs w:val="18"/>
               </w:rPr>
-              <w:t>(0.2-0.5) Crearea unei/unor animații pentru caracter care să fie folosite în joc. Punctajul se dă în funcție de cât de complexe sunt animațiile, con</w:t>
-            </w:r>
-            <w:r>
-              <w:rPr>
-                <w:sz w:val="18"/>
-                <w:szCs w:val="18"/>
-              </w:rPr>
-              <w:t>textul în care sunt folosite</w:t>
+              <w:t>(0.2-0.5) Crearea unei/unor animații pentru caracter care să fie folosite în joc. Punctajul se dă în funcție de cât de complexe sunt animațiile, contextul în care sunt folosite</w:t>
             </w:r>
             <w:r>
               <w:rPr>
@@ -2470,14 +2227,7 @@
                 <w:sz w:val="18"/>
                 <w:szCs w:val="18"/>
               </w:rPr>
-              <w:t>(0.15) Posibilitatea de a schimba din urmărirea first person în third pers</w:t>
-            </w:r>
-            <w:r>
-              <w:rPr>
-                <w:sz w:val="18"/>
-                <w:szCs w:val="18"/>
-              </w:rPr>
-              <w:t>on prin apăsarea unei taste.</w:t>
+              <w:t>(0.15) Posibilitatea de a schimba din urmărirea first person în third person prin apăsarea unei taste.</w:t>
             </w:r>
             <w:r>
               <w:rPr>
@@ -2545,15 +2295,7 @@
                 <w:sz w:val="18"/>
                 <w:szCs w:val="18"/>
               </w:rPr>
-              <w:t>doar dacă informațiile memora</w:t>
-            </w:r>
-            <w:r>
-              <w:rPr>
-                <w:b/>
-                <w:sz w:val="18"/>
-                <w:szCs w:val="18"/>
-              </w:rPr>
-              <w:t>te sunt relevante pentru salvarea jocului</w:t>
+              <w:t>doar dacă informațiile memorate sunt relevante pentru salvarea jocului</w:t>
             </w:r>
             <w:r>
               <w:rPr>
@@ -2655,14 +2397,7 @@
                 <w:sz w:val="18"/>
                 <w:szCs w:val="18"/>
               </w:rPr>
-              <w:t>Ș</w:t>
-            </w:r>
-            <w:r>
-              <w:rPr>
-                <w:sz w:val="18"/>
-                <w:szCs w:val="18"/>
-              </w:rPr>
-              <w:t>ir de caractere ( String sau Text)</w:t>
+              <w:t>Șir de caractere ( String sau Text)</w:t>
             </w:r>
           </w:p>
           <w:p>
@@ -2730,14 +2465,7 @@
                 <w:sz w:val="18"/>
                 <w:szCs w:val="18"/>
               </w:rPr>
-              <w:t>mulțime (Set) de ori</w:t>
-            </w:r>
-            <w:r>
-              <w:rPr>
-                <w:sz w:val="18"/>
-                <w:szCs w:val="18"/>
-              </w:rPr>
-              <w:t>ce tip</w:t>
+              <w:t>mulțime (Set) de orice tip</w:t>
             </w:r>
           </w:p>
           <w:p>
@@ -2771,14 +2499,7 @@
                 <w:sz w:val="18"/>
                 <w:szCs w:val="18"/>
               </w:rPr>
-              <w:t>(0.1) Pionul/caracterul trebuie să aibă mișcările pe axe (Axis Mappings) definite în inputs din Pro</w:t>
-            </w:r>
-            <w:r>
-              <w:rPr>
-                <w:sz w:val="18"/>
-                <w:szCs w:val="18"/>
-              </w:rPr>
-              <w:t>ject Settings.</w:t>
+              <w:t>(0.1) Pionul/caracterul trebuie să aibă mișcările pe axe (Axis Mappings) definite în inputs din Project Settings.</w:t>
             </w:r>
             <w:r>
               <w:t xml:space="preserve"> </w:t>
@@ -2835,14 +2556,7 @@
                 <w:sz w:val="18"/>
                 <w:szCs w:val="18"/>
               </w:rPr>
-              <w:t>(0.1) Se adună la punctaj dac</w:t>
-            </w:r>
-            <w:r>
-              <w:rPr>
-                <w:sz w:val="18"/>
-                <w:szCs w:val="18"/>
-              </w:rPr>
-              <w:t>ă se poate roti față de măcar o axă</w:t>
+              <w:t>(0.1) Se adună la punctaj dacă se poate roti față de măcar o axă</w:t>
             </w:r>
             <w:r>
               <w:rPr>
@@ -2929,14 +2643,7 @@
                 <w:sz w:val="18"/>
                 <w:szCs w:val="18"/>
               </w:rPr>
-              <w:t>(0.1) Se va trata coliziunea pionului/caracterului cu alte obiecte, fol</w:t>
-            </w:r>
-            <w:r>
-              <w:rPr>
-                <w:sz w:val="18"/>
-                <w:szCs w:val="18"/>
-              </w:rPr>
-              <w:t xml:space="preserve">osind un </w:t>
+              <w:t xml:space="preserve">(0.1) Se va trata coliziunea pionului/caracterului cu alte obiecte, folosind un </w:t>
             </w:r>
             <w:r>
               <w:rPr>
@@ -2951,14 +2658,7 @@
                 <w:sz w:val="18"/>
                 <w:szCs w:val="18"/>
               </w:rPr>
-              <w:t xml:space="preserve"> de coliziune. Pionul/caracterul va putea fi capabil să treacă prin anumite obiecte dar nu prin altele (în minim una dintre aceste situații, se vor schimba unul sau mai multe atribute ale pionului/caracterului: de exemplu îi scade sănătatea dac</w:t>
-            </w:r>
-            <w:r>
-              <w:rPr>
-                <w:sz w:val="18"/>
-                <w:szCs w:val="18"/>
-              </w:rPr>
-              <w:t>ă atinge un inamic)</w:t>
+              <w:t xml:space="preserve"> de coliziune. Pionul/caracterul va putea fi capabil să treacă prin anumite obiecte dar nu prin altele (în minim una dintre aceste situații, se vor schimba unul sau mai multe atribute ale pionului/caracterului: de exemplu îi scade sănătatea dacă atinge un inamic)</w:t>
             </w:r>
             <w:r>
               <w:rPr>
@@ -3003,21 +2703,7 @@
                 <w:sz w:val="18"/>
                 <w:szCs w:val="18"/>
               </w:rPr>
-              <w:t>(0.35) Sistem de highscore. Pentru jocuri cu finalitate, după terminarea jocului, s</w:t>
-            </w:r>
-            <w:r>
-              <w:rPr>
-                <w:sz w:val="18"/>
-                <w:szCs w:val="18"/>
-              </w:rPr>
-              <w:t>corul se va salva într-un fișier, cu scorurile tuturor utilizatorilor, ordonate de la cel mai bun la cel mai slab (eventual numărul de scoruri memorate poate fi maxim N, și orice performanța sub primele N nu va fi salvată). Utilizatorul va avea opțiunea de</w:t>
-            </w:r>
-            <w:r>
-              <w:rPr>
-                <w:sz w:val="18"/>
-                <w:szCs w:val="18"/>
-              </w:rPr>
-              <w:t xml:space="preserve"> a vedea scorurile.</w:t>
+              <w:t>(0.35) Sistem de highscore. Pentru jocuri cu finalitate, după terminarea jocului, scorul se va salva într-un fișier, cu scorurile tuturor utilizatorilor, ordonate de la cel mai bun la cel mai slab (eventual numărul de scoruri memorate poate fi maxim N, și orice performanța sub primele N nu va fi salvată). Utilizatorul va avea opțiunea de a vedea scorurile.</w:t>
             </w:r>
           </w:p>
           <w:p>
@@ -3081,21 +2767,23 @@
                 <w:sz w:val="18"/>
                 <w:szCs w:val="18"/>
               </w:rPr>
-              <w:t xml:space="preserve"> din Unreal fie asupra pionului/caracterului fie asupra actorilor cu care interacționează jucătorul. Se va folosi metoda ApplyDamage în urma unui eveniment din joc. Cu ajutorul unui eveniment AnyDamage actorul asupra căruia se aplică distrugerea va avea ni</w:t>
-            </w:r>
-            <w:r>
-              <w:rPr>
-                <w:sz w:val="18"/>
-                <w:szCs w:val="18"/>
-              </w:rPr>
-              <w:t>ste parametri afectați. Se va implementa un caz pentru o distrugere cu valoare mică (obiectul își poate schimba culoarea, se poate micșora etc) și un altul pentru o distrugere cu valoare mare (de exemplu obiectul poate să dispară sau să își schimbe culoare</w:t>
-            </w:r>
-            <w:r>
-              <w:rPr>
-                <w:sz w:val="18"/>
-                <w:szCs w:val="18"/>
-              </w:rPr>
-              <w:t>a în mod diferit față de damage-ul mic, sau să oferim un mesaj scris pe ecran).</w:t>
+              <w:t xml:space="preserve"> din Unreal fie asupra pionului/caracterului fie asupra actorilor cu care interacționează jucătorul. Se va folosi metoda ApplyDamage în urma unui eveniment din joc. Cu ajutorul unui eveniment AnyDamage actorul asupra căruia se aplică distrugerea va avea niste parametri afectați. Se va implementa un caz pentru o distrugere cu valoare mică (obiectul își poate schimba culoarea, se poate micșora etc) și un altul pentru o distrugere cu valoare mare (de exemplu obiectul poate să dispară sau să își schimbe culoarea în mod diferit față de damage-ul mic, sau să oferim un mesaj scris pe ecran).</w:t>
+            </w:r>
+            <w:r>
+              <w:rPr>
+                <w:rFonts w:ascii="Segoe UI Emoji" w:hAnsi="Segoe UI Emoji" w:cs="Segoe UI Emoji"/>
+                <w:sz w:val="18"/>
+                <w:szCs w:val="18"/>
+              </w:rPr>
+              <w:t xml:space="preserve"> </w:t>
+            </w:r>
+            <w:r>
+              <w:rPr>
+                <w:rFonts w:ascii="Segoe UI Emoji" w:hAnsi="Segoe UI Emoji" w:cs="Segoe UI Emoji"/>
+                <w:sz w:val="18"/>
+                <w:szCs w:val="18"/>
+              </w:rPr>
+              <w:t>✅</w:t>
             </w:r>
           </w:p>
         </w:tc>
@@ -3306,27 +2994,50 @@
               </w:rPr>
               <w:t xml:space="preserve">(0.2) Traiectorii statice. Vor exista în scenă traiectorii definite prin curbe spline create static cu ajutorul editorului. Pe traiectorie se vor deplasa actori </w:t>
             </w:r>
-          </w:p>
-          <w:p>
-            <w:pPr>
-              <w:rPr>
-                <w:sz w:val="18"/>
-                <w:szCs w:val="18"/>
-              </w:rPr>
-            </w:pPr>
-            <w:r>
-              <w:rPr>
-                <w:sz w:val="18"/>
-                <w:szCs w:val="18"/>
-              </w:rPr>
-              <w:t>(0.1) Viteză ce poate fi accelerată/decelerată pe înt</w:t>
-            </w:r>
-            <w:r>
-              <w:rPr>
-                <w:sz w:val="18"/>
-                <w:szCs w:val="18"/>
-              </w:rPr>
-              <w:t>reaga traiectorie</w:t>
+            <w:r>
+              <w:rPr>
+                <w:sz w:val="18"/>
+                <w:szCs w:val="18"/>
+              </w:rPr>
+              <w:t xml:space="preserve"> </w:t>
+            </w:r>
+            <w:r>
+              <w:rPr>
+                <w:rFonts w:ascii="Segoe UI Emoji" w:hAnsi="Segoe UI Emoji" w:cs="Segoe UI Emoji"/>
+                <w:sz w:val="18"/>
+                <w:szCs w:val="18"/>
+              </w:rPr>
+              <w:t>✅</w:t>
+            </w:r>
+          </w:p>
+          <w:p>
+            <w:pPr>
+              <w:rPr>
+                <w:sz w:val="18"/>
+                <w:szCs w:val="18"/>
+              </w:rPr>
+            </w:pPr>
+            <w:r>
+              <w:rPr>
+                <w:sz w:val="18"/>
+                <w:szCs w:val="18"/>
+              </w:rPr>
+              <w:t>(0.1) Viteză ce poate fi accelerată/decelerată pe întreaga traiectorie</w:t>
+            </w:r>
+            <w:r>
+              <w:rPr>
+                <w:sz w:val="18"/>
+                <w:szCs w:val="18"/>
+              </w:rPr>
+              <w:t xml:space="preserve"> </w:t>
+            </w:r>
+            <w:r>
+              <w:rPr>
+                <w:rFonts w:ascii="Segoe UI Emoji" w:hAnsi="Segoe UI Emoji" w:cs="Segoe UI Emoji"/>
+                <w:sz w:val="18"/>
+                <w:szCs w:val="18"/>
+              </w:rPr>
+              <w:t>✅</w:t>
             </w:r>
           </w:p>
           <w:p>
@@ -3343,6 +3054,21 @@
               </w:rPr>
               <w:t>(0.25) Viteză accelerată/decelerată doar pe anumite porțiuni ale traiectoriei (predeterminate sau calculate prin program)</w:t>
             </w:r>
+            <w:r>
+              <w:rPr>
+                <w:sz w:val="18"/>
+                <w:szCs w:val="18"/>
+              </w:rPr>
+              <w:t xml:space="preserve"> </w:t>
+            </w:r>
+            <w:r>
+              <w:rPr>
+                <w:rFonts w:ascii="Segoe UI Emoji" w:hAnsi="Segoe UI Emoji" w:cs="Segoe UI Emoji"/>
+                <w:sz w:val="18"/>
+                <w:szCs w:val="18"/>
+              </w:rPr>
+              <w:t>✅</w:t>
+            </w:r>
           </w:p>
           <w:p>
             <w:pPr>
@@ -3358,27 +3084,27 @@
               </w:rPr>
               <w:t>(0.05) Oprirea deplasării pe traiectorie</w:t>
             </w:r>
-          </w:p>
-          <w:p>
-            <w:pPr>
-              <w:rPr>
-                <w:sz w:val="18"/>
-                <w:szCs w:val="18"/>
-              </w:rPr>
-            </w:pPr>
-            <w:r>
-              <w:rPr>
-                <w:sz w:val="18"/>
-                <w:szCs w:val="18"/>
-              </w:rPr>
-              <w:t xml:space="preserve">(0.05) Repornirea deplasării pe traiectorie din punctul în care s-a pornit </w:t>
-            </w:r>
-            <w:r>
-              <w:rPr>
-                <w:sz w:val="18"/>
-                <w:szCs w:val="18"/>
-              </w:rPr>
-              <w:t>obiectul</w:t>
+            <w:r>
+              <w:rPr>
+                <w:sz w:val="18"/>
+                <w:szCs w:val="18"/>
+              </w:rPr>
+              <w:t xml:space="preserve"> </w:t>
+            </w:r>
+          </w:p>
+          <w:p>
+            <w:pPr>
+              <w:rPr>
+                <w:sz w:val="18"/>
+                <w:szCs w:val="18"/>
+              </w:rPr>
+            </w:pPr>
+            <w:r>
+              <w:rPr>
+                <w:sz w:val="18"/>
+                <w:szCs w:val="18"/>
+              </w:rPr>
+              <w:t>(0.05) Repornirea deplasării pe traiectorie din punctul în care s-a pornit obiectul</w:t>
             </w:r>
           </w:p>
           <w:p>
@@ -3439,14 +3165,7 @@
                 <w:szCs w:val="18"/>
               </w:rPr>
               <w:lastRenderedPageBreak/>
-              <w:t>(0.3 + bonus 0.1) Gener</w:t>
-            </w:r>
-            <w:r>
-              <w:rPr>
-                <w:sz w:val="18"/>
-                <w:szCs w:val="18"/>
-              </w:rPr>
-              <w:t>area unei curbe spline în mod dinamic, prin program în blueprint. Dacă se face prin C++ se vor primi 0.1 puncte bonus</w:t>
+              <w:t>(0.3 + bonus 0.1) Generarea unei curbe spline în mod dinamic, prin program în blueprint. Dacă se face prin C++ se vor primi 0.1 puncte bonus</w:t>
             </w:r>
           </w:p>
           <w:p>
@@ -3491,14 +3210,7 @@
                 <w:sz w:val="18"/>
                 <w:szCs w:val="18"/>
               </w:rPr>
-              <w:t>(0.1) Adă</w:t>
-            </w:r>
-            <w:r>
-              <w:rPr>
-                <w:sz w:val="18"/>
-                <w:szCs w:val="18"/>
-              </w:rPr>
-              <w:t>ugarea dinamică (în urma unui eveniment sau o anumită stare a jocului) a unor obiecte suplimentare pe traiectorie.</w:t>
+              <w:t>(0.1) Adăugarea dinamică (în urma unui eveniment sau o anumită stare a jocului) a unor obiecte suplimentare pe traiectorie.</w:t>
             </w:r>
           </w:p>
           <w:p>
@@ -3576,58 +3288,37 @@
                 <w:sz w:val="18"/>
                 <w:szCs w:val="18"/>
               </w:rPr>
-              <w:t>(0.2) Implementarea unui actor special cu</w:t>
-            </w:r>
-            <w:r>
-              <w:rPr>
-                <w:sz w:val="18"/>
-                <w:szCs w:val="18"/>
-              </w:rPr>
-              <w:t xml:space="preserve"> rol de proiectil. Acesta va fi lansat pe o traiectorie în urma unui eveniment. Proiectul va porni dinspre un actor (poate fi și pion/caracter) cu scopul de a ajunge la anumite coordonate. Proiectilul dispare la atingerea unei ținte (un alt actor)</w:t>
-            </w:r>
-          </w:p>
-          <w:p>
-            <w:pPr>
-              <w:rPr>
-                <w:sz w:val="18"/>
-                <w:szCs w:val="18"/>
-              </w:rPr>
-            </w:pPr>
-            <w:r>
-              <w:rPr>
-                <w:sz w:val="18"/>
-                <w:szCs w:val="18"/>
-              </w:rPr>
-              <w:t>(0.2-0.4</w:t>
-            </w:r>
-            <w:r>
-              <w:rPr>
-                <w:sz w:val="18"/>
-                <w:szCs w:val="18"/>
-              </w:rPr>
-              <w:t>) Proiectilul poate urmări o țință mobilă (își ajustează traiectoria în funcție de coordonatele țintei). Punctajul depinde de tipul de urmărire și naturalețea traiectoriei</w:t>
-            </w:r>
-          </w:p>
-          <w:p>
-            <w:pPr>
-              <w:rPr>
-                <w:sz w:val="18"/>
-                <w:szCs w:val="18"/>
-              </w:rPr>
-            </w:pPr>
-            <w:r>
-              <w:rPr>
-                <w:sz w:val="18"/>
-                <w:szCs w:val="18"/>
-              </w:rPr>
-              <w:t>(0.1-0.5) Aplicarea fizicii asupra proiectilului: proiectil afectat de forța de grav</w:t>
-            </w:r>
-            <w:r>
-              <w:rPr>
-                <w:sz w:val="18"/>
-                <w:szCs w:val="18"/>
-              </w:rPr>
-              <w:t>itație, efecte de vânt, precipitații, forță de frecare diferită în medii diferite</w:t>
+              <w:t>(0.2) Implementarea unui actor special cu rol de proiectil. Acesta va fi lansat pe o traiectorie în urma unui eveniment. Proiectul va porni dinspre un actor (poate fi și pion/caracter) cu scopul de a ajunge la anumite coordonate. Proiectilul dispare la atingerea unei ținte (un alt actor)</w:t>
+            </w:r>
+          </w:p>
+          <w:p>
+            <w:pPr>
+              <w:rPr>
+                <w:sz w:val="18"/>
+                <w:szCs w:val="18"/>
+              </w:rPr>
+            </w:pPr>
+            <w:r>
+              <w:rPr>
+                <w:sz w:val="18"/>
+                <w:szCs w:val="18"/>
+              </w:rPr>
+              <w:t>(0.2-0.4) Proiectilul poate urmări o țință mobilă (își ajustează traiectoria în funcție de coordonatele țintei). Punctajul depinde de tipul de urmărire și naturalețea traiectoriei</w:t>
+            </w:r>
+          </w:p>
+          <w:p>
+            <w:pPr>
+              <w:rPr>
+                <w:sz w:val="18"/>
+                <w:szCs w:val="18"/>
+              </w:rPr>
+            </w:pPr>
+            <w:r>
+              <w:rPr>
+                <w:sz w:val="18"/>
+                <w:szCs w:val="18"/>
+              </w:rPr>
+              <w:t>(0.1-0.5) Aplicarea fizicii asupra proiectilului: proiectil afectat de forța de gravitație, efecte de vânt, precipitații, forță de frecare diferită în medii diferite</w:t>
             </w:r>
           </w:p>
         </w:tc>
@@ -3851,14 +3542,7 @@
                 <w:sz w:val="18"/>
                 <w:szCs w:val="18"/>
               </w:rPr>
-              <w:t xml:space="preserve"> (numărul de elemente, modul de așezare, construcții create prin așezarea unor forme elementare pentru a obține forme mai complexe). Folo</w:t>
-            </w:r>
-            <w:r>
-              <w:rPr>
-                <w:sz w:val="18"/>
-                <w:szCs w:val="18"/>
-              </w:rPr>
-              <w:t>sirea modului Foliage pentru realizarea anumitor zone.</w:t>
+              <w:t xml:space="preserve"> (numărul de elemente, modul de așezare, construcții create prin așezarea unor forme elementare pentru a obține forme mai complexe). Folosirea modului Foliage pentru realizarea anumitor zone.</w:t>
             </w:r>
           </w:p>
           <w:p>
@@ -3888,21 +3572,7 @@
                 <w:sz w:val="18"/>
                 <w:szCs w:val="18"/>
               </w:rPr>
-              <w:t xml:space="preserve"> în scopul de a crea construcții complexe (exemplu: o tablă de șah formată din cubulețe, un labirint, o </w:t>
-            </w:r>
-            <w:r>
-              <w:rPr>
-                <w:sz w:val="18"/>
-                <w:szCs w:val="18"/>
-              </w:rPr>
-              <w:t>casă formată din obiecte de tip perete și acoperiș care au fost plasate prin blueprint pentru a obține aspectul de casă). Generarea actorilor în scenă se va face în blueprint cu metode precum Spawn Actor from Class. Minim o caracteristică a actorilor va fi</w:t>
-            </w:r>
-            <w:r>
-              <w:rPr>
-                <w:sz w:val="18"/>
-                <w:szCs w:val="18"/>
-              </w:rPr>
-              <w:t xml:space="preserve"> calculată prin blueprint (de exemplu, locația, rotația)</w:t>
+              <w:t xml:space="preserve"> în scopul de a crea construcții complexe (exemplu: o tablă de șah formată din cubulețe, un labirint, o casă formată din obiecte de tip perete și acoperiș care au fost plasate prin blueprint pentru a obține aspectul de casă). Generarea actorilor în scenă se va face în blueprint cu metode precum Spawn Actor from Class. Minim o caracteristică a actorilor va fi calculată prin blueprint (de exemplu, locația, rotația)</w:t>
             </w:r>
           </w:p>
           <w:p>
@@ -3957,21 +3627,7 @@
                 <w:sz w:val="18"/>
                 <w:szCs w:val="18"/>
               </w:rPr>
-              <w:t>(0.1-0.5 per nivel; max 2p pt 4 nivele) se dă până la maxim 0.</w:t>
-            </w:r>
-            <w:r>
-              <w:rPr>
-                <w:sz w:val="18"/>
-                <w:szCs w:val="18"/>
-              </w:rPr>
-              <w:t>5 pentru fiecare nivel suplimentar, până la un maxim de 4 nivele (primul nivel este punctat în alte categorii de punctaj) în funcție de complexitatea arhitecturii acestuia (din punct de vedere al terenului, skybox-ului (sau skysphere), luminilor, obiectelo</w:t>
-            </w:r>
-            <w:r>
-              <w:rPr>
-                <w:sz w:val="18"/>
-                <w:szCs w:val="18"/>
-              </w:rPr>
-              <w:t>r, așezate pe hartă static (cu ajutorul editorului) sau în mod dinamic (prin program) skybox/skysphere, elemente atmosferice etc.</w:t>
+              <w:t>(0.1-0.5 per nivel; max 2p pt 4 nivele) se dă până la maxim 0.5 pentru fiecare nivel suplimentar, până la un maxim de 4 nivele (primul nivel este punctat în alte categorii de punctaj) în funcție de complexitatea arhitecturii acestuia (din punct de vedere al terenului, skybox-ului (sau skysphere), luminilor, obiectelor, așezate pe hartă static (cu ajutorul editorului) sau în mod dinamic (prin program) skybox/skysphere, elemente atmosferice etc.</w:t>
             </w:r>
           </w:p>
           <w:p>
@@ -4045,14 +3701,7 @@
                 <w:sz w:val="18"/>
                 <w:szCs w:val="18"/>
               </w:rPr>
-              <w:t>(0.05-0.1) Folosirea relevantă  a minim unei surse punctiforme de lumină (Point Light). Modificarea (st</w:t>
-            </w:r>
-            <w:r>
-              <w:rPr>
-                <w:sz w:val="18"/>
-                <w:szCs w:val="18"/>
-              </w:rPr>
-              <w:t>atică, manuală a)  proprietăților acesteia.</w:t>
+              <w:t>(0.05-0.1) Folosirea relevantă  a minim unei surse punctiforme de lumină (Point Light). Modificarea (statică, manuală a)  proprietăților acesteia.</w:t>
             </w:r>
           </w:p>
           <w:p>
@@ -4082,14 +3731,7 @@
                 <w:sz w:val="18"/>
                 <w:szCs w:val="18"/>
               </w:rPr>
-              <w:t xml:space="preserve">(0.05-0.1) Folosirea relevantă  a minim unei unei surse dreptunghiulare </w:t>
-            </w:r>
-            <w:r>
-              <w:rPr>
-                <w:sz w:val="18"/>
-                <w:szCs w:val="18"/>
-              </w:rPr>
-              <w:t>de lumină (Rect Light). Modificarea (statică, manuală a)  proprietăților acesteia.</w:t>
+              <w:t>(0.05-0.1) Folosirea relevantă  a minim unei unei surse dreptunghiulare de lumină (Rect Light). Modificarea (statică, manuală a)  proprietăților acesteia.</w:t>
             </w:r>
           </w:p>
           <w:p>
@@ -4134,14 +3776,7 @@
                 <w:sz w:val="18"/>
                 <w:szCs w:val="18"/>
               </w:rPr>
-              <w:t>(0.1-0.5) Modificarea caracteristicilor luminilor (precum culoare/intensitate, faptul că e stinsă/aprinsă) î</w:t>
-            </w:r>
-            <w:r>
-              <w:rPr>
-                <w:sz w:val="18"/>
-                <w:szCs w:val="18"/>
-              </w:rPr>
-              <w:t xml:space="preserve">n funcție de evenimente/starea jucătorului/timpul din joc. Se punctează în funcție de numărul de lumini afectate, numărul de tipuri diferite de modificări și complexitatea acestora. Căteva exemple (ca să vă faceți o idee, </w:t>
+              <w:t xml:space="preserve">(0.1-0.5) Modificarea caracteristicilor luminilor (precum culoare/intensitate, faptul că e stinsă/aprinsă) în funcție de evenimente/starea jucătorului/timpul din joc. Se punctează în funcție de numărul de lumini afectate, numărul de tipuri diferite de modificări și complexitatea acestora. Căteva exemple (ca să vă faceți o idee, </w:t>
             </w:r>
             <w:r>
               <w:rPr>
@@ -4175,14 +3810,7 @@
                 <w:sz w:val="18"/>
                 <w:szCs w:val="18"/>
               </w:rPr>
-              <w:t>dacă</w:t>
-            </w:r>
-            <w:r>
-              <w:rPr>
-                <w:sz w:val="18"/>
-                <w:szCs w:val="18"/>
-              </w:rPr>
-              <w:t xml:space="preserve"> jocul simulează succesiunea zi/noapte, SkyLight poate varia</w:t>
+              <w:t>dacă jocul simulează succesiunea zi/noapte, SkyLight poate varia</w:t>
             </w:r>
           </w:p>
           <w:p>
@@ -4236,14 +3864,7 @@
                 <w:sz w:val="18"/>
                 <w:szCs w:val="18"/>
               </w:rPr>
-              <w:t>(0.1-0.5) Animarea luminilor pri</w:t>
-            </w:r>
-            <w:r>
-              <w:rPr>
-                <w:sz w:val="18"/>
-                <w:szCs w:val="18"/>
-              </w:rPr>
-              <w:t xml:space="preserve">n schimbarea direcției pozitiei, distanței de atenuare, în mod treptat si continuu. Se punctează în funcție de numărul de lumini afectate, numărul de tipuri diferite de animatii și complexitatea acestora.  Căteva exemple (ca să vă faceți o idee, </w:t>
+              <w:t xml:space="preserve">(0.1-0.5) Animarea luminilor prin schimbarea direcției pozitiei, distanței de atenuare, în mod treptat si continuu. Se punctează în funcție de numărul de lumini afectate, numărul de tipuri diferite de animatii și complexitatea acestora.  Căteva exemple (ca să vă faceți o idee, </w:t>
             </w:r>
             <w:r>
               <w:rPr>
@@ -4251,15 +3872,7 @@
                 <w:szCs w:val="18"/>
                 <w:u w:val="single"/>
               </w:rPr>
-              <w:t>dar puteți</w:t>
-            </w:r>
-            <w:r>
-              <w:rPr>
-                <w:sz w:val="18"/>
-                <w:szCs w:val="18"/>
-                <w:u w:val="single"/>
-              </w:rPr>
-              <w:t xml:space="preserve"> veni cu ceva nou</w:t>
+              <w:t>dar puteți veni cu ceva nou</w:t>
             </w:r>
             <w:r>
               <w:rPr>
@@ -4323,14 +3936,7 @@
                 <w:sz w:val="18"/>
                 <w:szCs w:val="18"/>
               </w:rPr>
-              <w:t>O sursă spot care se rotește, ca un reflector</w:t>
-            </w:r>
-            <w:r>
-              <w:rPr>
-                <w:sz w:val="18"/>
-                <w:szCs w:val="18"/>
-              </w:rPr>
-              <w:t xml:space="preserve"> automat</w:t>
+              <w:t>O sursă spot care se rotește, ca un reflector automat</w:t>
             </w:r>
           </w:p>
           <w:p>
@@ -4394,14 +4000,7 @@
                 <w:sz w:val="18"/>
                 <w:szCs w:val="18"/>
               </w:rPr>
-              <w:t>(0.1) Obiect care nu e afectat de lumi</w:t>
-            </w:r>
-            <w:r>
-              <w:rPr>
-                <w:sz w:val="18"/>
-                <w:szCs w:val="18"/>
-              </w:rPr>
-              <w:t>nă (material de tip Unlit)</w:t>
+              <w:t>(0.1) Obiect care nu e afectat de lumină (material de tip Unlit)</w:t>
             </w:r>
           </w:p>
           <w:p>
@@ -4479,14 +4078,7 @@
                 <w:sz w:val="18"/>
                 <w:szCs w:val="18"/>
               </w:rPr>
-              <w:t>(0.05) coordonate,rotații și/sau dimensiuni aleatoare pentru unul s</w:t>
-            </w:r>
-            <w:r>
-              <w:rPr>
-                <w:sz w:val="18"/>
-                <w:szCs w:val="18"/>
-              </w:rPr>
-              <w:t>au mai multe obiecte sau pion/caracter</w:t>
+              <w:t>(0.05) coordonate,rotații și/sau dimensiuni aleatoare pentru unul sau mai multe obiecte sau pion/caracter</w:t>
             </w:r>
           </w:p>
           <w:p>
@@ -4543,21 +4135,7 @@
                 <w:sz w:val="18"/>
                 <w:szCs w:val="18"/>
               </w:rPr>
-              <w:t>(0.2-0.3) Comportamente deter</w:t>
-            </w:r>
-            <w:r>
-              <w:rPr>
-                <w:sz w:val="18"/>
-                <w:szCs w:val="18"/>
-              </w:rPr>
-              <w:t>minate probabilist (se dă 0.2 pentru 2 probabilități complementare și 0.3 pentru mai multe). Exemplu: cu o probabilitate de  20% să se genereze elemente de culoare c1, cu o probabilitate de 30% culoare c2 și restul de culoare c3. Se poate alege orice eleme</w:t>
-            </w:r>
-            <w:r>
-              <w:rPr>
-                <w:sz w:val="18"/>
-                <w:szCs w:val="18"/>
-              </w:rPr>
-              <w:t>nt care să depindă de probabilitate (culoare, locație, formă, tipul de obiect, acțiune desfășurată etc.)</w:t>
+              <w:t>(0.2-0.3) Comportamente determinate probabilist (se dă 0.2 pentru 2 probabilități complementare și 0.3 pentru mai multe). Exemplu: cu o probabilitate de  20% să se genereze elemente de culoare c1, cu o probabilitate de 30% culoare c2 și restul de culoare c3. Se poate alege orice element care să depindă de probabilitate (culoare, locație, formă, tipul de obiect, acțiune desfășurată etc.)</w:t>
             </w:r>
           </w:p>
         </w:tc>
@@ -4821,15 +4399,7 @@
                 <w:sz w:val="18"/>
                 <w:szCs w:val="18"/>
               </w:rPr>
-              <w:t>De tastatură  (recomand</w:t>
-            </w:r>
-            <w:r>
-              <w:rPr>
-                <w:b/>
-                <w:sz w:val="18"/>
-                <w:szCs w:val="18"/>
-              </w:rPr>
-              <w:t>at 0.1 maxim: 0.3)</w:t>
+              <w:t>De tastatură  (recomandat 0.1 maxim: 0.3)</w:t>
             </w:r>
           </w:p>
           <w:p>
@@ -4846,6 +4416,21 @@
               </w:rPr>
               <w:t>(0.1) Folosirea relevantă a unui eveniment de keydown (tastă apăsată) în cadrul jocului</w:t>
             </w:r>
+            <w:r>
+              <w:rPr>
+                <w:sz w:val="18"/>
+                <w:szCs w:val="18"/>
+              </w:rPr>
+              <w:t xml:space="preserve"> </w:t>
+            </w:r>
+            <w:r>
+              <w:rPr>
+                <w:rFonts w:ascii="Segoe UI Emoji" w:hAnsi="Segoe UI Emoji" w:cs="Segoe UI Emoji"/>
+                <w:sz w:val="18"/>
+                <w:szCs w:val="18"/>
+              </w:rPr>
+              <w:t>✅</w:t>
+            </w:r>
           </w:p>
           <w:p>
             <w:pPr>
@@ -4861,27 +4446,35 @@
               </w:rPr>
               <w:t>(0.1) Folosirea relevantă a unui eveniment de keyup (tastă eliberată) în cadrul jocului</w:t>
             </w:r>
-          </w:p>
-          <w:p>
-            <w:pPr>
-              <w:rPr>
-                <w:sz w:val="18"/>
-                <w:szCs w:val="18"/>
-              </w:rPr>
-            </w:pPr>
-            <w:r>
-              <w:rPr>
-                <w:sz w:val="18"/>
-                <w:szCs w:val="18"/>
-              </w:rPr>
-              <w:t>(0.1) Tratatrea unei combinații de taste (dintre o tastă spec</w:t>
-            </w:r>
-            <w:r>
-              <w:rPr>
-                <w:sz w:val="18"/>
-                <w:szCs w:val="18"/>
-              </w:rPr>
-              <w:t>ială - shift, ctrl, alt - și una afișabilă, de exemplu Shift+q, ctrl+w etc.)</w:t>
+            <w:r>
+              <w:rPr>
+                <w:sz w:val="18"/>
+                <w:szCs w:val="18"/>
+              </w:rPr>
+              <w:t xml:space="preserve"> </w:t>
+            </w:r>
+            <w:r>
+              <w:rPr>
+                <w:rFonts w:ascii="Segoe UI Emoji" w:hAnsi="Segoe UI Emoji" w:cs="Segoe UI Emoji"/>
+                <w:sz w:val="18"/>
+                <w:szCs w:val="18"/>
+              </w:rPr>
+              <w:t>✅</w:t>
+            </w:r>
+          </w:p>
+          <w:p>
+            <w:pPr>
+              <w:rPr>
+                <w:sz w:val="18"/>
+                <w:szCs w:val="18"/>
+              </w:rPr>
+            </w:pPr>
+            <w:r>
+              <w:rPr>
+                <w:sz w:val="18"/>
+                <w:szCs w:val="18"/>
+              </w:rPr>
+              <w:t>(0.1) Tratatrea unei combinații de taste (dintre o tastă specială - shift, ctrl, alt - și una afișabilă, de exemplu Shift+q, ctrl+w etc.)</w:t>
             </w:r>
           </w:p>
           <w:p>
@@ -4924,6 +4517,21 @@
               </w:rPr>
               <w:t>(0.1) Folosirea relevantă a unui eveniment de overlap în cadrul jocului</w:t>
             </w:r>
+            <w:r>
+              <w:rPr>
+                <w:sz w:val="18"/>
+                <w:szCs w:val="18"/>
+              </w:rPr>
+              <w:t xml:space="preserve"> </w:t>
+            </w:r>
+            <w:r>
+              <w:rPr>
+                <w:rFonts w:ascii="Segoe UI Emoji" w:hAnsi="Segoe UI Emoji" w:cs="Segoe UI Emoji"/>
+                <w:sz w:val="18"/>
+                <w:szCs w:val="18"/>
+              </w:rPr>
+              <w:t>✅</w:t>
+            </w:r>
           </w:p>
           <w:p>
             <w:pPr>
@@ -4940,61 +4548,76 @@
               </w:rPr>
               <w:t>(0.1) Folosirea relevantă a unui eveniment de hit în cadrul jocului</w:t>
             </w:r>
-          </w:p>
-          <w:p>
-            <w:pPr>
-              <w:rPr>
-                <w:sz w:val="18"/>
-                <w:szCs w:val="18"/>
-              </w:rPr>
-            </w:pPr>
-            <w:r>
-              <w:rPr>
-                <w:sz w:val="18"/>
-                <w:szCs w:val="18"/>
-              </w:rPr>
-              <w:t>(0.1-0.4) Actualizarea datelor pionului/caracterului și/sau actor la coliziune (hit/overlap) Se punctează în functie de complexitatea tratării coliziunii, De exemplu, dacă un actor(poate fi chiar pionul) se află în coliziune cu diferiți actori (su diferit</w:t>
-            </w:r>
-            <w:r>
-              <w:rPr>
-                <w:sz w:val="18"/>
-                <w:szCs w:val="18"/>
-              </w:rPr>
-              <w:t>e tipuri de actori) să se întâmple acțiuni diferite (de exemplu, la coliziunea cu o bară de energie, bara dispare și pionul câstigă sănătate, dar la coliziunea cu un inamic, inamicul doar îsi schimbă culoarea iar pionul pierde sănătate.</w:t>
-            </w:r>
-          </w:p>
-          <w:p>
-            <w:pPr>
-              <w:rPr>
-                <w:b/>
-                <w:sz w:val="18"/>
-                <w:szCs w:val="18"/>
-              </w:rPr>
-            </w:pPr>
-          </w:p>
-          <w:p>
-            <w:pPr>
-              <w:rPr>
-                <w:b/>
-                <w:sz w:val="18"/>
-                <w:szCs w:val="18"/>
-              </w:rPr>
-            </w:pPr>
-            <w:r>
-              <w:rPr>
-                <w:b/>
-                <w:sz w:val="18"/>
-                <w:szCs w:val="18"/>
-              </w:rPr>
-              <w:t>Manipularea timpul</w:t>
-            </w:r>
-            <w:r>
-              <w:rPr>
-                <w:b/>
-                <w:sz w:val="18"/>
-                <w:szCs w:val="18"/>
-              </w:rPr>
-              <w:t>ui (recomandat 0.2 maxim: 1.3)</w:t>
+            <w:r>
+              <w:rPr>
+                <w:sz w:val="18"/>
+                <w:szCs w:val="18"/>
+              </w:rPr>
+              <w:t xml:space="preserve"> </w:t>
+            </w:r>
+            <w:r>
+              <w:rPr>
+                <w:rFonts w:ascii="Segoe UI Emoji" w:hAnsi="Segoe UI Emoji" w:cs="Segoe UI Emoji"/>
+                <w:sz w:val="18"/>
+                <w:szCs w:val="18"/>
+              </w:rPr>
+              <w:t>✅</w:t>
+            </w:r>
+          </w:p>
+          <w:p>
+            <w:pPr>
+              <w:rPr>
+                <w:sz w:val="18"/>
+                <w:szCs w:val="18"/>
+              </w:rPr>
+            </w:pPr>
+            <w:r>
+              <w:rPr>
+                <w:sz w:val="18"/>
+                <w:szCs w:val="18"/>
+              </w:rPr>
+              <w:t>(0.1-0.4) Actualizarea datelor pionului/caracterului și/sau actor la coliziune (hit/overlap) Se punctează în functie de complexitatea tratării coliziunii, De exemplu, dacă un actor(poate fi chiar pionul) se află în coliziune cu diferiți actori (su diferite tipuri de actori) să se întâmple acțiuni diferite (de exemplu, la coliziunea cu o bară de energie, bara dispare și pionul câstigă sănătate, dar la coliziunea cu un inamic, inamicul doar îsi schimbă culoarea iar pionul pierde sănătate.</w:t>
+            </w:r>
+            <w:r>
+              <w:rPr>
+                <w:sz w:val="18"/>
+                <w:szCs w:val="18"/>
+              </w:rPr>
+              <w:t xml:space="preserve"> </w:t>
+            </w:r>
+            <w:r>
+              <w:rPr>
+                <w:rFonts w:ascii="Segoe UI Emoji" w:hAnsi="Segoe UI Emoji" w:cs="Segoe UI Emoji"/>
+                <w:sz w:val="18"/>
+                <w:szCs w:val="18"/>
+              </w:rPr>
+              <w:t>✅</w:t>
+            </w:r>
+          </w:p>
+          <w:p>
+            <w:pPr>
+              <w:rPr>
+                <w:b/>
+                <w:sz w:val="18"/>
+                <w:szCs w:val="18"/>
+              </w:rPr>
+            </w:pPr>
+          </w:p>
+          <w:p>
+            <w:pPr>
+              <w:rPr>
+                <w:b/>
+                <w:sz w:val="18"/>
+                <w:szCs w:val="18"/>
+              </w:rPr>
+            </w:pPr>
+            <w:r>
+              <w:rPr>
+                <w:b/>
+                <w:sz w:val="18"/>
+                <w:szCs w:val="18"/>
+              </w:rPr>
+              <w:t>Manipularea timpului (recomandat 0.2 maxim: 1.3)</w:t>
             </w:r>
           </w:p>
           <w:p>
@@ -5011,49 +4634,50 @@
               </w:rPr>
               <w:t>(0.1) Realizarea unei acțiuni la un interval de timp t după ce s-a întâmplat un eveniment (De exemplu, la 2 secunde după ce pornesțe jocul, se întâmplă ceva), de exemplu cu un nod de tip "Set Timer by Function Name"</w:t>
             </w:r>
-          </w:p>
-          <w:p>
-            <w:pPr>
-              <w:rPr>
-                <w:sz w:val="18"/>
-                <w:szCs w:val="18"/>
-              </w:rPr>
-            </w:pPr>
-            <w:r>
-              <w:rPr>
-                <w:sz w:val="18"/>
-                <w:szCs w:val="18"/>
-              </w:rPr>
-              <w:t>(0.1) Repetarea apelului unei funcții la</w:t>
-            </w:r>
-            <w:r>
-              <w:rPr>
-                <w:sz w:val="18"/>
-                <w:szCs w:val="18"/>
-              </w:rPr>
-              <w:t xml:space="preserve"> intervale de timp egale, cu un nod de tip "Set Timer by Function Name"</w:t>
-            </w:r>
-          </w:p>
-          <w:p>
-            <w:pPr>
-              <w:rPr>
-                <w:sz w:val="18"/>
-                <w:szCs w:val="18"/>
-              </w:rPr>
-            </w:pPr>
-            <w:r>
-              <w:rPr>
-                <w:sz w:val="18"/>
-                <w:szCs w:val="18"/>
-              </w:rPr>
-              <w:t>(0.1) în urma unui eveniment  sau a unei stări atinse de joc, o funcție apelată repetitiv (la intervale de timp egale) cu ajutorul lui "Set Timer by Function Name", va fi pusă în aștep</w:t>
-            </w:r>
-            <w:r>
-              <w:rPr>
-                <w:sz w:val="18"/>
-                <w:szCs w:val="18"/>
-              </w:rPr>
-              <w:t>tare cu "Pause Timer by Function Name". Apelarea repetitivă va fi reluată în urma altui eveniment, cu "Unpause Timer by Function Name"</w:t>
+            <w:r>
+              <w:rPr>
+                <w:sz w:val="18"/>
+                <w:szCs w:val="18"/>
+              </w:rPr>
+              <w:t xml:space="preserve"> </w:t>
+            </w:r>
+            <w:r>
+              <w:rPr>
+                <w:rFonts w:ascii="Segoe UI Emoji" w:hAnsi="Segoe UI Emoji" w:cs="Segoe UI Emoji"/>
+                <w:sz w:val="18"/>
+                <w:szCs w:val="18"/>
+              </w:rPr>
+              <w:t>✅</w:t>
+            </w:r>
+          </w:p>
+          <w:p>
+            <w:pPr>
+              <w:rPr>
+                <w:sz w:val="18"/>
+                <w:szCs w:val="18"/>
+              </w:rPr>
+            </w:pPr>
+            <w:r>
+              <w:rPr>
+                <w:sz w:val="18"/>
+                <w:szCs w:val="18"/>
+              </w:rPr>
+              <w:t>(0.1) Repetarea apelului unei funcții la intervale de timp egale, cu un nod de tip "Set Timer by Function Name"</w:t>
+            </w:r>
+          </w:p>
+          <w:p>
+            <w:pPr>
+              <w:rPr>
+                <w:sz w:val="18"/>
+                <w:szCs w:val="18"/>
+              </w:rPr>
+            </w:pPr>
+            <w:r>
+              <w:rPr>
+                <w:sz w:val="18"/>
+                <w:szCs w:val="18"/>
+              </w:rPr>
+              <w:t>(0.1) în urma unui eveniment  sau a unei stări atinse de joc, o funcție apelată repetitiv (la intervale de timp egale) cu ajutorul lui "Set Timer by Function Name", va fi pusă în așteptare cu "Pause Timer by Function Name". Apelarea repetitivă va fi reluată în urma altui eveniment, cu "Unpause Timer by Function Name"</w:t>
             </w:r>
           </w:p>
           <w:p>
@@ -5069,36 +4693,22 @@
                 <w:szCs w:val="18"/>
               </w:rPr>
               <w:lastRenderedPageBreak/>
-              <w:t>(0.05) în urma unui eveniment  sau a unei stări atinse de joc, o funcție apelată repetitiv (la intervale de timp egale) c</w:t>
-            </w:r>
-            <w:r>
-              <w:rPr>
-                <w:sz w:val="18"/>
-                <w:szCs w:val="18"/>
-              </w:rPr>
-              <w:t>u ajutorul lui "Set Timer by Function Name", va fi anulată (apelurile repetate vor fi oprite definitiv) cu "Clear Timer by Function Name".</w:t>
-            </w:r>
-          </w:p>
-          <w:p>
-            <w:pPr>
-              <w:rPr>
-                <w:sz w:val="18"/>
-                <w:szCs w:val="18"/>
-              </w:rPr>
-            </w:pPr>
-            <w:r>
-              <w:rPr>
-                <w:sz w:val="18"/>
-                <w:szCs w:val="18"/>
-              </w:rPr>
-              <w:t>(0.2) Afișarea datei (de exemplu, într-un widget) folosind nodul now și spărgând structura DateTime pe componente. Da</w:t>
-            </w:r>
-            <w:r>
-              <w:rPr>
-                <w:sz w:val="18"/>
-                <w:szCs w:val="18"/>
-              </w:rPr>
-              <w:t>ta se va afișa în format zi/lună/an (iar dacă un număr e sub 10, va fi precedat de cifra 0)</w:t>
+              <w:t>(0.05) în urma unui eveniment  sau a unei stări atinse de joc, o funcție apelată repetitiv (la intervale de timp egale) cu ajutorul lui "Set Timer by Function Name", va fi anulată (apelurile repetate vor fi oprite definitiv) cu "Clear Timer by Function Name".</w:t>
+            </w:r>
+          </w:p>
+          <w:p>
+            <w:pPr>
+              <w:rPr>
+                <w:sz w:val="18"/>
+                <w:szCs w:val="18"/>
+              </w:rPr>
+            </w:pPr>
+            <w:r>
+              <w:rPr>
+                <w:sz w:val="18"/>
+                <w:szCs w:val="18"/>
+              </w:rPr>
+              <w:t>(0.2) Afișarea datei (de exemplu, într-un widget) folosind nodul now și spărgând structura DateTime pe componente. Data se va afișa în format zi/lună/an (iar dacă un număr e sub 10, va fi precedat de cifra 0)</w:t>
             </w:r>
           </w:p>
           <w:p>
@@ -5128,14 +4738,7 @@
                 <w:sz w:val="18"/>
                 <w:szCs w:val="18"/>
               </w:rPr>
-              <w:t xml:space="preserve">(0.3) Pentru o informație de timp (câte secunde mai durează până la un eveniment sau cate secunde au trecut de la un moment t, timpul în loc să se afișeze ca un număr întreg de secunde se va afișa în formatul hh:mm:ss (h - oră, m - minute, s - secunde) . </w:t>
-            </w:r>
-            <w:r>
-              <w:rPr>
-                <w:sz w:val="18"/>
-                <w:szCs w:val="18"/>
-              </w:rPr>
-              <w:t>Dacă vreun număr din cele 3 categorii este sub 10, se va afișa precedat de un 0).</w:t>
+              <w:t>(0.3) Pentru o informație de timp (câte secunde mai durează până la un eveniment sau cate secunde au trecut de la un moment t, timpul în loc să se afișeze ca un număr întreg de secunde se va afișa în formatul hh:mm:ss (h - oră, m - minute, s - secunde) . Dacă vreun număr din cele 3 categorii este sub 10, se va afișa precedat de un 0).</w:t>
             </w:r>
           </w:p>
           <w:p>
@@ -5188,15 +4791,7 @@
                 <w:szCs w:val="18"/>
               </w:rPr>
               <w:lastRenderedPageBreak/>
-              <w:t>Etapa 6 - Meniul. Adăugarea de sunete (recomandat</w:t>
-            </w:r>
-            <w:r>
-              <w:rPr>
-                <w:b/>
-                <w:sz w:val="18"/>
-                <w:szCs w:val="18"/>
-              </w:rPr>
-              <w:t>: 2.2p  maxim: 6.35)</w:t>
+              <w:t>Etapa 6 - Meniul. Adăugarea de sunete (recomandat: 2.2p  maxim: 6.35)</w:t>
             </w:r>
           </w:p>
         </w:tc>
@@ -5390,14 +4985,7 @@
                 <w:sz w:val="18"/>
                 <w:szCs w:val="18"/>
               </w:rPr>
-              <w:t>(</w:t>
-            </w:r>
-            <w:r>
-              <w:rPr>
-                <w:sz w:val="18"/>
-                <w:szCs w:val="18"/>
-              </w:rPr>
-              <w:t>0.2p) Trecerea printre ecranele meniului folosind WidgetSpinner</w:t>
+              <w:t>(0.2p) Trecerea printre ecranele meniului folosind WidgetSpinner</w:t>
             </w:r>
           </w:p>
           <w:p>
@@ -5454,14 +5042,7 @@
                 <w:sz w:val="18"/>
                 <w:szCs w:val="18"/>
               </w:rPr>
-              <w:t xml:space="preserve">(0.2p)Butonul de pornire a unui joc </w:t>
-            </w:r>
-            <w:r>
-              <w:rPr>
-                <w:sz w:val="18"/>
-                <w:szCs w:val="18"/>
-              </w:rPr>
-              <w:t>nou. Butonul va avea un text sugestiv, de exemplu "Start". La intrarea în aplicație, jocul este în pauză, și rămâne așa până îl activează utilizatorul</w:t>
+              <w:t>(0.2p)Butonul de pornire a unui joc nou. Butonul va avea un text sugestiv, de exemplu "Start". La intrarea în aplicație, jocul este în pauză, și rămâne așa până îl activează utilizatorul</w:t>
             </w:r>
           </w:p>
           <w:p>
@@ -5480,14 +5061,7 @@
                 <w:sz w:val="18"/>
                 <w:szCs w:val="18"/>
               </w:rPr>
-              <w:t>(0.3p)Butonul de continuare a ultimului joc început. La click pe acest buton, pornește jocul afișând exac</w:t>
-            </w:r>
-            <w:r>
-              <w:rPr>
-                <w:sz w:val="18"/>
-                <w:szCs w:val="18"/>
-              </w:rPr>
-              <w:t>t starea în care a fost lăsat de utilizator înainte de ultima închidere (sau ultima salvare)</w:t>
+              <w:t>(0.3p)Butonul de continuare a ultimului joc început. La click pe acest buton, pornește jocul afișând exact starea în care a fost lăsat de utilizator înainte de ultima închidere (sau ultima salvare)</w:t>
             </w:r>
           </w:p>
           <w:p>
@@ -5506,14 +5080,7 @@
                 <w:sz w:val="18"/>
                 <w:szCs w:val="18"/>
               </w:rPr>
-              <w:t>(0.2p) Ecranul de setări generale (pentru profilul jucătorului sau caracteristicile unui joc nou. Ecranul de setări va fi accesat printr-un buton din meniul princi</w:t>
-            </w:r>
-            <w:r>
-              <w:rPr>
-                <w:sz w:val="18"/>
-                <w:szCs w:val="18"/>
-              </w:rPr>
-              <w:t>pal. Ecranul de setări va conține diverse inputuri și un buton de trimitere a datelor. La click pe buton setările se vor salva în proprietățile pionului/caracterului.</w:t>
+              <w:t>(0.2p) Ecranul de setări generale (pentru profilul jucătorului sau caracteristicile unui joc nou. Ecranul de setări va fi accesat printr-un buton din meniul principal. Ecranul de setări va conține diverse inputuri și un buton de trimitere a datelor. La click pe buton setările se vor salva în proprietățile pionului/caracterului.</w:t>
             </w:r>
           </w:p>
           <w:p>
@@ -5616,14 +5183,7 @@
                 <w:sz w:val="18"/>
                 <w:szCs w:val="18"/>
               </w:rPr>
-              <w:t>(0.1) SpinBox. Se vor seta parametri precum: valorile minime și maxime, numrul de cifre zecimale, pasul (delta), exponentul de creștere (creșterea pasului pentru valori mai mar</w:t>
-            </w:r>
-            <w:r>
-              <w:rPr>
-                <w:sz w:val="18"/>
-                <w:szCs w:val="18"/>
-              </w:rPr>
-              <w:t>i)</w:t>
+              <w:t>(0.1) SpinBox. Se vor seta parametri precum: valorile minime și maxime, numrul de cifre zecimale, pasul (delta), exponentul de creștere (creșterea pasului pentru valori mai mari)</w:t>
             </w:r>
           </w:p>
           <w:p>
@@ -5718,14 +5278,7 @@
                 <w:sz w:val="18"/>
                 <w:szCs w:val="18"/>
               </w:rPr>
-              <w:t>Se adună separat 0.1 pentru fiecare tip d</w:t>
-            </w:r>
-            <w:r>
-              <w:rPr>
-                <w:sz w:val="18"/>
-                <w:szCs w:val="18"/>
-              </w:rPr>
-              <w:t>e input care e inclus într-un widget custom în scopul adăugării unor funcționalități noi la completare (Exemplu: un borderbox care își schimbă culoarea de background la fiecare apăsare de tastă</w:t>
+              <w:t>Se adună separat 0.1 pentru fiecare tip de input care e inclus într-un widget custom în scopul adăugării unor funcționalități noi la completare (Exemplu: un borderbox care își schimbă culoarea de background la fiecare apăsare de tastă</w:t>
             </w:r>
           </w:p>
           <w:p>
@@ -5744,14 +5297,7 @@
                 <w:sz w:val="18"/>
                 <w:szCs w:val="18"/>
               </w:rPr>
-              <w:t>(0 - 0.3)Aspectul ecranului de setări. Se acordă puncte în fun</w:t>
-            </w:r>
-            <w:r>
-              <w:rPr>
-                <w:sz w:val="18"/>
-                <w:szCs w:val="18"/>
-              </w:rPr>
-              <w:t>cție de:</w:t>
+              <w:t>(0 - 0.3)Aspectul ecranului de setări. Se acordă puncte în funcție de:</w:t>
             </w:r>
           </w:p>
           <w:p>
@@ -5827,14 +5373,7 @@
                 <w:sz w:val="18"/>
                 <w:szCs w:val="18"/>
               </w:rPr>
-              <w:t>Text lizibil (culori alese cu contrast bun; te</w:t>
-            </w:r>
-            <w:r>
-              <w:rPr>
-                <w:sz w:val="18"/>
-                <w:szCs w:val="18"/>
-              </w:rPr>
-              <w:t>xtul nu e prea transparent sau suprapus cu o imagine)</w:t>
+              <w:t>Text lizibil (culori alese cu contrast bun; textul nu e prea transparent sau suprapus cu o imagine)</w:t>
             </w:r>
           </w:p>
           <w:p>
@@ -5891,14 +5430,7 @@
                 <w:sz w:val="18"/>
                 <w:szCs w:val="18"/>
               </w:rPr>
-              <w:t>(0.1) Ștergerea dinamică (prin program) a unor el</w:t>
-            </w:r>
-            <w:r>
-              <w:rPr>
-                <w:sz w:val="18"/>
-                <w:szCs w:val="18"/>
-              </w:rPr>
-              <w:t>emente în widget, folosind metode de tipul "Remove Child"</w:t>
+              <w:t>(0.1) Ștergerea dinamică (prin program) a unor elemente în widget, folosind metode de tipul "Remove Child"</w:t>
             </w:r>
           </w:p>
           <w:p>
@@ -5917,14 +5449,7 @@
                 <w:sz w:val="18"/>
                 <w:szCs w:val="18"/>
               </w:rPr>
-              <w:t>(0.4p) Butonul de încărcare a unui joc vechi. La click pe acest buton se va deschide un ecran cu salvările anterioare ale utilizatorului din care acesta poate să aleagă ce joc dorește. Salvările pot</w:t>
-            </w:r>
-            <w:r>
-              <w:rPr>
-                <w:sz w:val="18"/>
-                <w:szCs w:val="18"/>
-              </w:rPr>
-              <w:t xml:space="preserve"> fi listate prin butoane sau printr-un combobox. Ecranul va fi generat </w:t>
+              <w:t xml:space="preserve">(0.4p) Butonul de încărcare a unui joc vechi. La click pe acest buton se va deschide un ecran cu salvările anterioare ale utilizatorului din care acesta poate să aleagă ce joc dorește. Salvările pot fi listate prin butoane sau printr-un combobox. Ecranul va fi generat </w:t>
             </w:r>
             <w:r>
               <w:rPr>
@@ -5951,14 +5476,7 @@
                 <w:sz w:val="18"/>
                 <w:szCs w:val="18"/>
               </w:rPr>
-              <w:t>Butonul de afișare a informațiilor de</w:t>
-            </w:r>
-            <w:r>
-              <w:rPr>
-                <w:sz w:val="18"/>
-                <w:szCs w:val="18"/>
-              </w:rPr>
-              <w:t>spre joc:</w:t>
+              <w:t>Butonul de afișare a informațiilor despre joc:</w:t>
             </w:r>
           </w:p>
           <w:p>
@@ -5996,14 +5514,7 @@
                 <w:sz w:val="18"/>
                 <w:szCs w:val="18"/>
               </w:rPr>
-              <w:t>(0-0.4) Stilizare specială a ecranului cu textul despre joc. Punctajul se dă în funcție de cât de complexă și</w:t>
-            </w:r>
-            <w:r>
-              <w:rPr>
-                <w:sz w:val="18"/>
-                <w:szCs w:val="18"/>
-              </w:rPr>
-              <w:t xml:space="preserve"> frumoasă e stilizarea: </w:t>
+              <w:t xml:space="preserve">(0-0.4) Stilizare specială a ecranului cu textul despre joc. Punctajul se dă în funcție de cât de complexă și frumoasă e stilizarea: </w:t>
             </w:r>
           </w:p>
           <w:p>
@@ -6170,14 +5681,7 @@
                 <w:sz w:val="18"/>
                 <w:szCs w:val="18"/>
               </w:rPr>
-              <w:t>(</w:t>
-            </w:r>
-            <w:r>
-              <w:rPr>
-                <w:sz w:val="18"/>
-                <w:szCs w:val="18"/>
-              </w:rPr>
-              <w:t>0.1) Pauza - la Click pe el, jocul intră în pauză, iar când dăm iar click pe el reîncepe. Textul butonului ar trebui să difere în tipul pauzei, de exemplu să scrie "Reîncepe"</w:t>
+              <w:t>(0.1) Pauza - la Click pe el, jocul intră în pauză, iar când dăm iar click pe el reîncepe. Textul butonului ar trebui să difere în tipul pauzei, de exemplu să scrie "Reîncepe"</w:t>
             </w:r>
           </w:p>
           <w:p>
@@ -6215,43 +5719,22 @@
                 <w:sz w:val="18"/>
                 <w:szCs w:val="18"/>
               </w:rPr>
-              <w:t>(0.2) Un buton/shortcut cu tastă care pune în p</w:t>
-            </w:r>
-            <w:r>
-              <w:rPr>
-                <w:sz w:val="18"/>
-                <w:szCs w:val="18"/>
-              </w:rPr>
-              <w:t>auză jocul și afișează meniul principal. în această situătie meniul trebuie să aibă un buton suplimentar cu textul "Continua".</w:t>
-            </w:r>
-          </w:p>
-          <w:p>
-            <w:pPr>
-              <w:rPr>
-                <w:sz w:val="18"/>
-                <w:szCs w:val="18"/>
-              </w:rPr>
-            </w:pPr>
-            <w:r>
-              <w:rPr>
-                <w:sz w:val="18"/>
-                <w:szCs w:val="18"/>
-              </w:rPr>
-              <w:t>(0.1-0.3) Afișarea informațiilor legate de starea jucătorului în timpul jocului. Se punctează în funcție de cât de complexă e afi</w:t>
-            </w:r>
-            <w:r>
-              <w:rPr>
-                <w:sz w:val="18"/>
-                <w:szCs w:val="18"/>
-              </w:rPr>
-              <w:t>ș</w:t>
-            </w:r>
-            <w:r>
-              <w:rPr>
-                <w:sz w:val="18"/>
-                <w:szCs w:val="18"/>
-              </w:rPr>
-              <w:t>area.</w:t>
+              <w:t>(0.2) Un buton/shortcut cu tastă care pune în pauză jocul și afișează meniul principal. în această situătie meniul trebuie să aibă un buton suplimentar cu textul "Continua".</w:t>
+            </w:r>
+          </w:p>
+          <w:p>
+            <w:pPr>
+              <w:rPr>
+                <w:sz w:val="18"/>
+                <w:szCs w:val="18"/>
+              </w:rPr>
+            </w:pPr>
+            <w:r>
+              <w:rPr>
+                <w:sz w:val="18"/>
+                <w:szCs w:val="18"/>
+              </w:rPr>
+              <w:t>(0.1-0.3) Afișarea informațiilor legate de starea jucătorului în timpul jocului. Se punctează în funcție de cât de complexă e afișarea.</w:t>
             </w:r>
           </w:p>
           <w:p>
@@ -6311,36 +5794,22 @@
                 <w:sz w:val="18"/>
                 <w:szCs w:val="18"/>
               </w:rPr>
-              <w:t>(0.3) Si</w:t>
-            </w:r>
-            <w:r>
-              <w:rPr>
-                <w:sz w:val="18"/>
-                <w:szCs w:val="18"/>
-              </w:rPr>
-              <w:t>mularea unor radio buttons folosind checkbox-uri custom</w:t>
-            </w:r>
-          </w:p>
-          <w:p>
-            <w:pPr>
-              <w:rPr>
-                <w:sz w:val="18"/>
-                <w:szCs w:val="18"/>
-              </w:rPr>
-            </w:pPr>
-            <w:r>
-              <w:rPr>
-                <w:sz w:val="18"/>
-                <w:szCs w:val="18"/>
-              </w:rPr>
-              <w:t xml:space="preserve">(0.2-0.5) Unul sau mai multe ecrane informative care apar în urma unui eveniment sau a unei stări în care ajunge jocul. De exemplu, un ecran în care jucătorul e informat că a intrat într-un nivel nou </w:t>
-            </w:r>
-            <w:r>
-              <w:rPr>
-                <w:sz w:val="18"/>
-                <w:szCs w:val="18"/>
-              </w:rPr>
-              <w:t>sau că a "murit". Se punctează în funcție de numarul lor si de complexitatea afișării.</w:t>
+              <w:t>(0.3) Simularea unor radio buttons folosind checkbox-uri custom</w:t>
+            </w:r>
+          </w:p>
+          <w:p>
+            <w:pPr>
+              <w:rPr>
+                <w:sz w:val="18"/>
+                <w:szCs w:val="18"/>
+              </w:rPr>
+            </w:pPr>
+            <w:r>
+              <w:rPr>
+                <w:sz w:val="18"/>
+                <w:szCs w:val="18"/>
+              </w:rPr>
+              <w:t>(0.2-0.5) Unul sau mai multe ecrane informative care apar în urma unui eveniment sau a unei stări în care ajunge jocul. De exemplu, un ecran în care jucătorul e informat că a intrat într-un nivel nou sau că a "murit". Se punctează în funcție de numarul lor si de complexitatea afișării.</w:t>
             </w:r>
           </w:p>
           <w:p>
@@ -6370,14 +5839,7 @@
                 <w:sz w:val="18"/>
                 <w:szCs w:val="18"/>
               </w:rPr>
-              <w:t>(0.2-0.4) Loading screen - se punctează în funcție de co</w:t>
-            </w:r>
-            <w:r>
-              <w:rPr>
-                <w:sz w:val="18"/>
-                <w:szCs w:val="18"/>
-              </w:rPr>
-              <w:t>mplexitate</w:t>
+              <w:t>(0.2-0.4) Loading screen - se punctează în funcție de complexitate</w:t>
             </w:r>
           </w:p>
           <w:p>
@@ -6691,58 +6153,37 @@
                 <w:sz w:val="18"/>
                 <w:szCs w:val="18"/>
               </w:rPr>
-              <w:t>(0.2) Optiunea de salvare a jocului în timpul derulării jocului într-un fișier, făra trecerea prin meniul principal. De exemplu la o combinație de</w:t>
-            </w:r>
-            <w:r>
-              <w:rPr>
-                <w:sz w:val="18"/>
-                <w:szCs w:val="18"/>
-              </w:rPr>
-              <w:t xml:space="preserve"> taste sau la click pe elemente speciale din joc.</w:t>
-            </w:r>
-          </w:p>
-          <w:p>
-            <w:pPr>
-              <w:rPr>
-                <w:sz w:val="18"/>
-                <w:szCs w:val="18"/>
-              </w:rPr>
-            </w:pPr>
-            <w:r>
-              <w:rPr>
-                <w:sz w:val="18"/>
-                <w:szCs w:val="18"/>
-              </w:rPr>
-              <w:t xml:space="preserve">(0.2) Se oferă punctaj suplimentar dacă la salvarea jocului utilizatorul e întrebat printr-un widget, dacă dorește să salveze peste fișierul curent corespunzător sesiunii prezente de joc sau vrea un fișier </w:t>
-            </w:r>
-            <w:r>
-              <w:rPr>
-                <w:sz w:val="18"/>
-                <w:szCs w:val="18"/>
-              </w:rPr>
-              <w:t>nou caz în care poate opta pentru o parte din nume (de exemplu salvarea e de forma [username][timestamp][nume-dat-de-utilizator]</w:t>
-            </w:r>
-          </w:p>
-          <w:p>
-            <w:pPr>
-              <w:rPr>
-                <w:sz w:val="18"/>
-                <w:szCs w:val="18"/>
-              </w:rPr>
-            </w:pPr>
-            <w:r>
-              <w:rPr>
-                <w:sz w:val="18"/>
-                <w:szCs w:val="18"/>
-              </w:rPr>
-              <w:t>(0-0.4) Salvarea informațiilor relevante pentru repornirea jocului din punctul rămas și afișarea setărilor deja făcute de utili</w:t>
-            </w:r>
-            <w:r>
-              <w:rPr>
-                <w:sz w:val="18"/>
-                <w:szCs w:val="18"/>
-              </w:rPr>
-              <w:t xml:space="preserve">zator. (Fiecare tip </w:t>
+              <w:t>(0.2) Optiunea de salvare a jocului în timpul derulării jocului într-un fișier, făra trecerea prin meniul principal. De exemplu la o combinație de taste sau la click pe elemente speciale din joc.</w:t>
+            </w:r>
+          </w:p>
+          <w:p>
+            <w:pPr>
+              <w:rPr>
+                <w:sz w:val="18"/>
+                <w:szCs w:val="18"/>
+              </w:rPr>
+            </w:pPr>
+            <w:r>
+              <w:rPr>
+                <w:sz w:val="18"/>
+                <w:szCs w:val="18"/>
+              </w:rPr>
+              <w:t>(0.2) Se oferă punctaj suplimentar dacă la salvarea jocului utilizatorul e întrebat printr-un widget, dacă dorește să salveze peste fișierul curent corespunzător sesiunii prezente de joc sau vrea un fișier nou caz în care poate opta pentru o parte din nume (de exemplu salvarea e de forma [username][timestamp][nume-dat-de-utilizator]</w:t>
+            </w:r>
+          </w:p>
+          <w:p>
+            <w:pPr>
+              <w:rPr>
+                <w:sz w:val="18"/>
+                <w:szCs w:val="18"/>
+              </w:rPr>
+            </w:pPr>
+            <w:r>
+              <w:rPr>
+                <w:sz w:val="18"/>
+                <w:szCs w:val="18"/>
+              </w:rPr>
+              <w:t xml:space="preserve">(0-0.4) Salvarea informațiilor relevante pentru repornirea jocului din punctul rămas și afișarea setărilor deja făcute de utilizator. (Fiecare tip </w:t>
             </w:r>
             <w:r>
               <w:rPr>
@@ -6849,14 +6290,7 @@
                 <w:sz w:val="18"/>
                 <w:szCs w:val="18"/>
               </w:rPr>
-              <w:t>Ș</w:t>
-            </w:r>
-            <w:r>
-              <w:rPr>
-                <w:sz w:val="18"/>
-                <w:szCs w:val="18"/>
-              </w:rPr>
-              <w:t>ir de caractere ( String sau Text)</w:t>
+              <w:t>Șir de caractere ( String sau Text)</w:t>
             </w:r>
           </w:p>
           <w:p>
@@ -6875,14 +6309,7 @@
                 <w:sz w:val="18"/>
                 <w:szCs w:val="18"/>
               </w:rPr>
-              <w:t>Vector (de ex</w:t>
-            </w:r>
-            <w:r>
-              <w:rPr>
-                <w:sz w:val="18"/>
-                <w:szCs w:val="18"/>
-              </w:rPr>
-              <w:t>emplu, pentru memorarea unei culori, locații etc.)</w:t>
+              <w:t>Vector (de exemplu, pentru memorarea unei culori, locații etc.)</w:t>
             </w:r>
           </w:p>
           <w:p>
@@ -6985,14 +6412,7 @@
                 <w:sz w:val="18"/>
                 <w:szCs w:val="18"/>
               </w:rPr>
-              <w:t>(0.2) Salvarea la checkpoints. Dacă utilizatorul ajunge să realizeze ceva deosebit precum atingerea unei locații sau găsirea unui artefact sau înfrângerea unui inamic, jocul se s</w:t>
-            </w:r>
-            <w:r>
-              <w:rPr>
-                <w:sz w:val="18"/>
-                <w:szCs w:val="18"/>
-              </w:rPr>
-              <w:t>alvează automat și la reintrarea în joc se va porni de la checkpoint-ul anterior.</w:t>
+              <w:t>(0.2) Salvarea la checkpoints. Dacă utilizatorul ajunge să realizeze ceva deosebit precum atingerea unei locații sau găsirea unui artefact sau înfrângerea unui inamic, jocul se salvează automat și la reintrarea în joc se va porni de la checkpoint-ul anterior.</w:t>
             </w:r>
           </w:p>
         </w:tc>
@@ -7438,14 +6858,7 @@
                 <w:sz w:val="18"/>
                 <w:szCs w:val="18"/>
               </w:rPr>
-              <w:t>Observație: scrieți scurt și la obiect, nu contează numărul de pagini ci să apară informațiile cerute mai jos. O documentație de o pagină poate valora maxim iar una de 10 pagini poate valora 0.1-0.2.... Puteți scri</w:t>
-            </w:r>
-            <w:r>
-              <w:rPr>
-                <w:sz w:val="18"/>
-                <w:szCs w:val="18"/>
-              </w:rPr>
-              <w:t>e și "telegrafic" cât timp treceți prin toate subpunctele cerute.</w:t>
+              <w:t>Observație: scrieți scurt și la obiect, nu contează numărul de pagini ci să apară informațiile cerute mai jos. O documentație de o pagină poate valora maxim iar una de 10 pagini poate valora 0.1-0.2.... Puteți scrie și "telegrafic" cât timp treceți prin toate subpunctele cerute.</w:t>
             </w:r>
           </w:p>
           <w:p>
@@ -7487,14 +6900,7 @@
                 <w:sz w:val="18"/>
                 <w:szCs w:val="18"/>
               </w:rPr>
-              <w:t>(0.05) Prima pagină cu nume, prenume, grupă, data examenului, și titlu jocului. în josul paginii, numele materiei. Un cuprins către capitole ( în caz</w:t>
-            </w:r>
-            <w:r>
-              <w:rPr>
-                <w:sz w:val="18"/>
-                <w:szCs w:val="18"/>
-              </w:rPr>
-              <w:t xml:space="preserve"> că sunt mai multe pagini). Numele capitolelor cerue sunt cele scrise cu bold, culoare neagră. Paginile (dacă sunt mai multe) vor fi numerotate.</w:t>
+              <w:t>(0.05) Prima pagină cu nume, prenume, grupă, data examenului, și titlu jocului. în josul paginii, numele materiei. Un cuprins către capitole ( în caz că sunt mai multe pagini). Numele capitolelor cerue sunt cele scrise cu bold, culoare neagră. Paginile (dacă sunt mai multe) vor fi numerotate.</w:t>
             </w:r>
           </w:p>
           <w:p>
@@ -7528,14 +6934,7 @@
                 <w:sz w:val="18"/>
                 <w:szCs w:val="18"/>
               </w:rPr>
-              <w:t xml:space="preserve"> (nu planul inițial ci doar ce ați reușit să implementați. Ce face jocul, c</w:t>
-            </w:r>
-            <w:r>
-              <w:rPr>
-                <w:sz w:val="18"/>
-                <w:szCs w:val="18"/>
-              </w:rPr>
-              <w:t>are este povestea (această parte poate conține și fragmente din etapa 0). Poate conține printscreen-uri din joc pentru clarificări</w:t>
+              <w:t xml:space="preserve"> (nu planul inițial ci doar ce ați reușit să implementați. Ce face jocul, care este povestea (această parte poate conține și fragmente din etapa 0). Poate conține printscreen-uri din joc pentru clarificări</w:t>
             </w:r>
           </w:p>
           <w:p>
@@ -7569,14 +6968,7 @@
                 <w:sz w:val="18"/>
                 <w:szCs w:val="18"/>
               </w:rPr>
-              <w:t>: sistemele de operare pentru care a fost dezvoltat jocul, cât ocupă pe disc, memoria aproximativă</w:t>
-            </w:r>
-            <w:r>
-              <w:rPr>
-                <w:sz w:val="18"/>
-                <w:szCs w:val="18"/>
-              </w:rPr>
-              <w:t xml:space="preserve"> de care are nevoie, pachete adiționale care ar trebui instalate, necesită sau nu conexiune la rețea, ce fel de date salvează și aproximativ cât de mare poate ajunge un fișier de salvare, versiunea de Unreal Engine pe care a fost dezvoltat jocul.</w:t>
+              <w:t>: sistemele de operare pentru care a fost dezvoltat jocul, cât ocupă pe disc, memoria aproximativă de care are nevoie, pachete adiționale care ar trebui instalate, necesită sau nu conexiune la rețea, ce fel de date salvează și aproximativ cât de mare poate ajunge un fișier de salvare, versiunea de Unreal Engine pe care a fost dezvoltat jocul.</w:t>
             </w:r>
           </w:p>
           <w:p>
@@ -7603,29 +6995,14 @@
                 <w:sz w:val="18"/>
                 <w:szCs w:val="18"/>
               </w:rPr>
-              <w:t>Sp</w:t>
-            </w:r>
-            <w:r>
-              <w:rPr>
-                <w:b/>
-                <w:sz w:val="18"/>
-                <w:szCs w:val="18"/>
-              </w:rPr>
-              <w:t>ecificații tematice</w:t>
-            </w:r>
-            <w:r>
-              <w:rPr>
-                <w:sz w:val="18"/>
-                <w:szCs w:val="18"/>
-              </w:rPr>
-              <w:t xml:space="preserve"> (necesare pentru eventuala publicare a jocului): categoria/categoriile jocului, motivația alegerii temei jocului, o listă de taguri descriptive, jocul este single sau multiplayer, timpul de joc (estimativ în cate ore poate fi terminat j</w:t>
-            </w:r>
-            <w:r>
-              <w:rPr>
-                <w:sz w:val="18"/>
-                <w:szCs w:val="18"/>
-              </w:rPr>
-              <w:t>ocul; pentru jocurile nelimitate se va preciza că timpul de joc poate fi oricât de mare), limbile în care jocul este disponibil.</w:t>
+              <w:t>Specificații tematice</w:t>
+            </w:r>
+            <w:r>
+              <w:rPr>
+                <w:sz w:val="18"/>
+                <w:szCs w:val="18"/>
+              </w:rPr>
+              <w:t xml:space="preserve"> (necesare pentru eventuala publicare a jocului): categoria/categoriile jocului, motivația alegerii temei jocului, o listă de taguri descriptive, jocul este single sau multiplayer, timpul de joc (estimativ în cate ore poate fi terminat jocul; pentru jocurile nelimitate se va preciza că timpul de joc poate fi oricât de mare), limbile în care jocul este disponibil.</w:t>
             </w:r>
           </w:p>
           <w:p>
@@ -7659,14 +7036,7 @@
                 <w:sz w:val="18"/>
                 <w:szCs w:val="18"/>
               </w:rPr>
-              <w:t xml:space="preserve"> Ce acțiuni avem disponibile în joc și cu ce dispozitive periferice de intrare le putem real</w:t>
-            </w:r>
-            <w:r>
-              <w:rPr>
-                <w:sz w:val="18"/>
-                <w:szCs w:val="18"/>
-              </w:rPr>
-              <w:t>iza (mouse, tastatură, joystick etc.), cu ce combinație de taste și butoane. Ce shortcut-uri există. Ce opțiuni are utilizatorul de a-și defini propriile combinații de evenimente de mouse/tastatură pentru diverse acțiuni</w:t>
+              <w:t xml:space="preserve"> Ce acțiuni avem disponibile în joc și cu ce dispozitive periferice de intrare le putem realiza (mouse, tastatură, joystick etc.), cu ce combinație de taste și butoane. Ce shortcut-uri există. Ce opțiuni are utilizatorul de a-și defini propriile combinații de evenimente de mouse/tastatură pentru diverse acțiuni</w:t>
             </w:r>
           </w:p>
           <w:p>
@@ -7700,14 +7070,7 @@
                 <w:sz w:val="18"/>
                 <w:szCs w:val="18"/>
               </w:rPr>
-              <w:t xml:space="preserve"> Descrierea c</w:t>
-            </w:r>
-            <w:r>
-              <w:rPr>
-                <w:sz w:val="18"/>
-                <w:szCs w:val="18"/>
-              </w:rPr>
-              <w:t xml:space="preserve">laselor create în cadrul jocului: rolul lor, proprietățile importante, ce metode implementează, cum sunt integrate în joc. Ce </w:t>
+              <w:t xml:space="preserve"> Descrierea claselor create în cadrul jocului: rolul lor, proprietățile importante, ce metode implementează, cum sunt integrate în joc. Ce </w:t>
             </w:r>
             <w:r>
               <w:rPr>
@@ -7771,28 +7134,7 @@
                 <w:sz w:val="18"/>
                 <w:szCs w:val="18"/>
               </w:rPr>
-              <w:t xml:space="preserve"> Descrierea algoritm</w:t>
-            </w:r>
-            <w:r>
-              <w:rPr>
-                <w:sz w:val="18"/>
-                <w:szCs w:val="18"/>
-              </w:rPr>
-              <w:t>ilor utilizați (de exemplu, algoritmi pentru generarea unei structuri, algoritmi speciali pentru calcularea punctajului, algoritmii de inteligență artificială care controlează pioni/caractere din joc. Enumerarea elementelor implementate în C++. în explicaț</w:t>
-            </w:r>
-            <w:r>
-              <w:rPr>
-                <w:sz w:val="18"/>
-                <w:szCs w:val="18"/>
-              </w:rPr>
-              <w:t>ii se vor insera capturi de ecran cu blueprints sau secevnțe din codul C++. Analiza complexității și eficenței algoritmilor atât din punct de vedere al timpului cât și al memoriei. Punctajul depinde de numărul de algortmi, complexitatea și modul de analiză</w:t>
-            </w:r>
-            <w:r>
-              <w:rPr>
-                <w:sz w:val="18"/>
-                <w:szCs w:val="18"/>
-              </w:rPr>
-              <w:t>.</w:t>
+              <w:t xml:space="preserve"> Descrierea algoritmilor utilizați (de exemplu, algoritmi pentru generarea unei structuri, algoritmi speciali pentru calcularea punctajului, algoritmii de inteligență artificială care controlează pioni/caractere din joc. Enumerarea elementelor implementate în C++. în explicații se vor insera capturi de ecran cu blueprints sau secevnțe din codul C++. Analiza complexității și eficenței algoritmilor atât din punct de vedere al timpului cât și al memoriei. Punctajul depinde de numărul de algortmi, complexitatea și modul de analiză.</w:t>
             </w:r>
           </w:p>
           <w:p>
@@ -7885,30 +7227,15 @@
                 <w:sz w:val="18"/>
                 <w:szCs w:val="18"/>
               </w:rPr>
-              <w:t xml:space="preserve"> Aici vor fi cerințele preluate cu copy-paste din barem, pe care studentul le-a reali</w:t>
-            </w:r>
-            <w:r>
-              <w:rPr>
-                <w:sz w:val="18"/>
-                <w:szCs w:val="18"/>
-              </w:rPr>
-              <w:t xml:space="preserve">zat. Lista de cerințe va fi organizată pe categorii și subcategorii exact ca prezentul barem. În dreptul fiecarui task va fi scris și punctajul din barem, iar studentul va face o sumă estimativă a punctelor sub fiecare categorie dar și la final, </w:t>
-            </w:r>
-            <w:r>
-              <w:rPr>
-                <w:b/>
-                <w:sz w:val="18"/>
-                <w:szCs w:val="18"/>
-              </w:rPr>
-              <w:t>pentru ver</w:t>
-            </w:r>
-            <w:r>
-              <w:rPr>
-                <w:b/>
-                <w:sz w:val="18"/>
-                <w:szCs w:val="18"/>
-              </w:rPr>
-              <w:t xml:space="preserve">ificare </w:t>
+              <w:t xml:space="preserve"> Aici vor fi cerințele preluate cu copy-paste din barem, pe care studentul le-a realizat. Lista de cerințe va fi organizată pe categorii și subcategorii exact ca prezentul barem. În dreptul fiecarui task va fi scris și punctajul din barem, iar studentul va face o sumă estimativă a punctelor sub fiecare categorie dar și la final, </w:t>
+            </w:r>
+            <w:r>
+              <w:rPr>
+                <w:b/>
+                <w:sz w:val="18"/>
+                <w:szCs w:val="18"/>
+              </w:rPr>
+              <w:t xml:space="preserve">pentru verificare </w:t>
             </w:r>
             <w:r>
               <w:rPr>
@@ -7949,14 +7276,7 @@
                 <w:sz w:val="18"/>
                 <w:szCs w:val="18"/>
               </w:rPr>
-              <w:t xml:space="preserve"> Veți enumera toate utilitare folosite pentru a crea active (modele, texturi, sunet</w:t>
-            </w:r>
-            <w:r>
-              <w:rPr>
-                <w:sz w:val="18"/>
-                <w:szCs w:val="18"/>
-              </w:rPr>
-              <w:t>e etc.) pentru joc. Veți enumera activele și veți explica pe scurt cum le-ați realizat.</w:t>
+              <w:t xml:space="preserve"> Veți enumera toate utilitare folosite pentru a crea active (modele, texturi, sunete etc.) pentru joc. Veți enumera activele și veți explica pe scurt cum le-ați realizat.</w:t>
             </w:r>
           </w:p>
           <w:p>
@@ -7990,14 +7310,7 @@
                 <w:sz w:val="18"/>
                 <w:szCs w:val="18"/>
               </w:rPr>
-              <w:t xml:space="preserve"> Veți enumera toate pachetele adăugate în joc, toate activele preluate din alte surse (imagini,  și în ce context le-ați folosi</w:t>
-            </w:r>
-            <w:r>
-              <w:rPr>
-                <w:sz w:val="18"/>
-                <w:szCs w:val="18"/>
-              </w:rPr>
-              <w:t>t. Veți oferi și câte un link către pachetul respectiv.</w:t>
+              <w:t xml:space="preserve"> Veți enumera toate pachetele adăugate în joc, toate activele preluate din alte surse (imagini,  și în ce context le-ați folosit. Veți oferi și câte un link către pachetul respectiv.</w:t>
             </w:r>
           </w:p>
           <w:p>
@@ -8031,14 +7344,7 @@
                 <w:sz w:val="18"/>
                 <w:szCs w:val="18"/>
               </w:rPr>
-              <w:t xml:space="preserve"> Veți lista carțile, tutorialele (scrise sau video), forumurile de unde ați preluat idei, bucăți de cod/blueprint. Dacă sursa este online, veți scrie si linkul. Pentru fiecare su</w:t>
-            </w:r>
-            <w:r>
-              <w:rPr>
-                <w:sz w:val="18"/>
-                <w:szCs w:val="18"/>
-              </w:rPr>
-              <w:t>rsă veți preciza ce anume ați preluat de acolo.</w:t>
+              <w:t xml:space="preserve"> Veți lista carțile, tutorialele (scrise sau video), forumurile de unde ați preluat idei, bucăți de cod/blueprint. Dacă sursa este online, veți scrie si linkul. Pentru fiecare sursă veți preciza ce anume ați preluat de acolo.</w:t>
             </w:r>
           </w:p>
         </w:tc>
@@ -8330,14 +7636,7 @@
                 <w:sz w:val="18"/>
                 <w:szCs w:val="18"/>
               </w:rPr>
-              <w:t>for</w:t>
-            </w:r>
-            <w:r>
-              <w:rPr>
-                <w:sz w:val="18"/>
-                <w:szCs w:val="18"/>
-              </w:rPr>
-              <w:t>mulele matematice implicate</w:t>
+              <w:t>formulele matematice implicate</w:t>
             </w:r>
           </w:p>
           <w:p>
@@ -8413,14 +7712,7 @@
                 <w:sz w:val="18"/>
                 <w:szCs w:val="18"/>
               </w:rPr>
-              <w:t xml:space="preserve">Observație: în general cei care au puzzle games sau jocuri de strategie vor avea spre maxim aici. Jocul de la curs de exemplu ar primi  cam 1-1.5 datorită labirintului si a inamicilor. Un shooter simplu, doar cu calcularea sănătății, mici upgrade-uri etc, </w:t>
-            </w:r>
-            <w:r>
-              <w:rPr>
-                <w:sz w:val="18"/>
-                <w:szCs w:val="18"/>
-              </w:rPr>
-              <w:t>ia pe la 0.5-0.7. Un joc unde nu se prea întâmplă nimic (a încercat și omul ceva ca să nu zică că nu a deschis Unreal în viața lui) ia 0.1</w:t>
+              <w:t>Observație: în general cei care au puzzle games sau jocuri de strategie vor avea spre maxim aici. Jocul de la curs de exemplu ar primi  cam 1-1.5 datorită labirintului si a inamicilor. Un shooter simplu, doar cu calcularea sănătății, mici upgrade-uri etc, ia pe la 0.5-0.7. Un joc unde nu se prea întâmplă nimic (a încercat și omul ceva ca să nu zică că nu a deschis Unreal în viața lui) ia 0.1</w:t>
             </w:r>
           </w:p>
         </w:tc>
@@ -8604,14 +7896,7 @@
                 <w:sz w:val="18"/>
                 <w:szCs w:val="18"/>
               </w:rPr>
-              <w:t>Așezarea obiectelor în scenă în mod logic și ordonat (de exemplu mai mulți copaci grupați pe o zonă deteren să formeze o pădurice și nu suspendați în aer sau pe capul vreunui</w:t>
-            </w:r>
-            <w:r>
-              <w:rPr>
-                <w:sz w:val="18"/>
-                <w:szCs w:val="18"/>
-              </w:rPr>
-              <w:t xml:space="preserve"> personaj - decât dacă povestea jocului impune să fie acolo. O să faceți toți copaci zburători în joc acum, nu?</w:t>
+              <w:t>Așezarea obiectelor în scenă în mod logic și ordonat (de exemplu mai mulți copaci grupați pe o zonă deteren să formeze o pădurice și nu suspendați în aer sau pe capul vreunui personaj - decât dacă povestea jocului impune să fie acolo. O să faceți toți copaci zburători în joc acum, nu?</w:t>
             </w:r>
           </w:p>
           <w:p>
@@ -8630,14 +7915,7 @@
                 <w:sz w:val="18"/>
                 <w:szCs w:val="18"/>
               </w:rPr>
-              <w:t>Terenul are o formă naturală, logică, îngrijită, plăcută. De exemplu nu e doar un teren plan cu trei gropițe puse unde s-a nimerit doar ca să fi</w:t>
-            </w:r>
-            <w:r>
-              <w:rPr>
-                <w:sz w:val="18"/>
-                <w:szCs w:val="18"/>
-              </w:rPr>
-              <w:t>e).</w:t>
+              <w:t>Terenul are o formă naturală, logică, îngrijită, plăcută. De exemplu nu e doar un teren plan cu trei gropițe puse unde s-a nimerit doar ca să fie).</w:t>
             </w:r>
           </w:p>
           <w:p>
@@ -8675,14 +7953,7 @@
                 <w:sz w:val="18"/>
                 <w:szCs w:val="18"/>
               </w:rPr>
-              <w:t>Folosirea unor culori potrivite (care să nu deranjeze ochiul) și a unor texturi frumoase. Texturile pot fi luate de pe internet cât timp nu se încalcă dr</w:t>
-            </w:r>
-            <w:r>
-              <w:rPr>
-                <w:sz w:val="18"/>
-                <w:szCs w:val="18"/>
-              </w:rPr>
-              <w:t>epturile de autor și sursa e trecută în documentație.</w:t>
+              <w:t>Folosirea unor culori potrivite (care să nu deranjeze ochiul) și a unor texturi frumoase. Texturile pot fi luate de pe internet cât timp nu se încalcă drepturile de autor și sursa e trecută în documentație.</w:t>
             </w:r>
           </w:p>
           <w:p>
@@ -8739,14 +8010,7 @@
                 <w:sz w:val="18"/>
                 <w:szCs w:val="18"/>
               </w:rPr>
-              <w:t>Arhitectura scenei și cromatica se potrivesc</w:t>
-            </w:r>
-            <w:r>
-              <w:rPr>
-                <w:sz w:val="18"/>
-                <w:szCs w:val="18"/>
-              </w:rPr>
-              <w:t xml:space="preserve"> cu tema jocului și categoria de utilizatori vizată. </w:t>
+              <w:t xml:space="preserve">Arhitectura scenei și cromatica se potrivesc cu tema jocului și categoria de utilizatori vizată. </w:t>
             </w:r>
           </w:p>
           <w:p>
@@ -8784,21 +8048,7 @@
                 <w:sz w:val="18"/>
                 <w:szCs w:val="18"/>
               </w:rPr>
-              <w:t>Widget-urile afișate sunt u</w:t>
-            </w:r>
-            <w:r>
-              <w:rPr>
-                <w:sz w:val="18"/>
-                <w:szCs w:val="18"/>
-              </w:rPr>
-              <w:t>ș</w:t>
-            </w:r>
-            <w:r>
-              <w:rPr>
-                <w:sz w:val="18"/>
-                <w:szCs w:val="18"/>
-              </w:rPr>
-              <w:t>or de utilizat. Textele nu se suprapun. Contrastul între culoarea textului și a fundalului este potrivit (se poate citi ușor).</w:t>
+              <w:t>Widget-urile afișate sunt ușor de utilizat. Textele nu se suprapun. Contrastul între culoarea textului și a fundalului este potrivit (se poate citi ușor).</w:t>
             </w:r>
           </w:p>
           <w:p>
@@ -9405,21 +8655,7 @@
                 <w:sz w:val="18"/>
                 <w:szCs w:val="18"/>
               </w:rPr>
-              <w:t>modele diferite (Deci prezentați cele mai complexe modele; dacă di</w:t>
-            </w:r>
-            <w:r>
-              <w:rPr>
-                <w:sz w:val="18"/>
-                <w:szCs w:val="18"/>
-              </w:rPr>
-              <w:t xml:space="preserve">ferențele între modele sunt mici, se consideră grad mic de complexitate). Studentul trebuie să arate dovada creării modelelor (de exemplu fișierele create de utilitar, printscreen-uri cu progresul muncii, evoluția modelului pe parcurs), explicația modului </w:t>
-            </w:r>
-            <w:r>
-              <w:rPr>
-                <w:sz w:val="18"/>
-                <w:szCs w:val="18"/>
-              </w:rPr>
-              <w:t>de realizare în documentație (ce unelte a folosit).</w:t>
+              <w:t>modele diferite (Deci prezentați cele mai complexe modele; dacă diferențele între modele sunt mici, se consideră grad mic de complexitate). Studentul trebuie să arate dovada creării modelelor (de exemplu fișierele create de utilitar, printscreen-uri cu progresul muncii, evoluția modelului pe parcurs), explicația modului de realizare în documentație (ce unelte a folosit).</w:t>
             </w:r>
           </w:p>
         </w:tc>
@@ -9607,21 +8843,7 @@
                 <w:sz w:val="18"/>
                 <w:szCs w:val="18"/>
               </w:rPr>
-              <w:t>sunete diferite (Deci prezentați cele m</w:t>
-            </w:r>
-            <w:r>
-              <w:rPr>
-                <w:sz w:val="18"/>
-                <w:szCs w:val="18"/>
-              </w:rPr>
-              <w:t>ai complexe fișiere; dacă diferențele între suente sunt mici, se consideră grad mic de complexitate).  Studentul trebuie să arate dovada creării fișierelor sunet (de exemplu fișierele create de utilitar, printscreen-uri cu progresul muncii, evoluția track-</w:t>
-            </w:r>
-            <w:r>
-              <w:rPr>
-                <w:sz w:val="18"/>
-                <w:szCs w:val="18"/>
-              </w:rPr>
-              <w:t>ului pe parcurs), explicația modului de realizare în documentație (ce unelte a folosit).</w:t>
+              <w:t>sunete diferite (Deci prezentați cele mai complexe fișiere; dacă diferențele între suente sunt mici, se consideră grad mic de complexitate).  Studentul trebuie să arate dovada creării fișierelor sunet (de exemplu fișierele create de utilitar, printscreen-uri cu progresul muncii, evoluția track-ului pe parcurs), explicația modului de realizare în documentație (ce unelte a folosit).</w:t>
             </w:r>
           </w:p>
         </w:tc>
@@ -9840,36 +9062,22 @@
                 <w:sz w:val="18"/>
                 <w:szCs w:val="18"/>
               </w:rPr>
-              <w:t>(0.05-0.1) Modificarea parametrilor (cu e</w:t>
-            </w:r>
-            <w:r>
-              <w:rPr>
-                <w:sz w:val="18"/>
-                <w:szCs w:val="18"/>
-              </w:rPr>
-              <w:t>xcepția celor de pozitionare pentru actori) a minim unui element introdus din pachetul extern. Se punctează în funcție de complexitate.</w:t>
-            </w:r>
-          </w:p>
-          <w:p>
-            <w:pPr>
-              <w:rPr>
-                <w:sz w:val="18"/>
-                <w:szCs w:val="18"/>
-              </w:rPr>
-            </w:pPr>
-            <w:r>
-              <w:rPr>
-                <w:sz w:val="18"/>
-                <w:szCs w:val="18"/>
-              </w:rPr>
-              <w:t>(0.1-0.2 per clasă; maxim 1p pt 5 clase) Extinderea unei clase de orice fel din cadrul pachetului și modificarea paramet</w:t>
-            </w:r>
-            <w:r>
-              <w:rPr>
-                <w:sz w:val="18"/>
-                <w:szCs w:val="18"/>
-              </w:rPr>
-              <w:t xml:space="preserve">rilor, adăugarea de parametri/metode noi. Se punctează în funcție de complexitate până la </w:t>
+              <w:t>(0.05-0.1) Modificarea parametrilor (cu excepția celor de pozitionare pentru actori) a minim unui element introdus din pachetul extern. Se punctează în funcție de complexitate.</w:t>
+            </w:r>
+          </w:p>
+          <w:p>
+            <w:pPr>
+              <w:rPr>
+                <w:sz w:val="18"/>
+                <w:szCs w:val="18"/>
+              </w:rPr>
+            </w:pPr>
+            <w:r>
+              <w:rPr>
+                <w:sz w:val="18"/>
+                <w:szCs w:val="18"/>
+              </w:rPr>
+              <w:t xml:space="preserve">(0.1-0.2 per clasă; maxim 1p pt 5 clase) Extinderea unei clase de orice fel din cadrul pachetului și modificarea parametrilor, adăugarea de parametri/metode noi. Se punctează în funcție de complexitate până la </w:t>
             </w:r>
             <w:r>
               <w:rPr>

</xml_diff>